<commit_message>
add latex for writing
</commit_message>
<xml_diff>
--- a/面向轻量级分组密码的优化实现.docx
+++ b/面向轻量级分组密码的优化实现.docx
@@ -1957,7 +1957,7 @@
               <w:snapToGrid w:val="0"/>
               <w:jc w:val="center"/>
               <w:rPr>
-                <w:rFonts w:ascii="Times New Roman" w:hAnsi="Times New Roman" w:cs="Times New Roman" w:hint="eastAsia"/>
+                <w:rFonts w:ascii="Times New Roman" w:hAnsi="Times New Roman" w:cs="Times New Roman"/>
                 <w:sz w:val="22"/>
               </w:rPr>
             </w:pPr>
@@ -2077,7 +2077,7 @@
               <w:snapToGrid w:val="0"/>
               <w:jc w:val="center"/>
               <w:rPr>
-                <w:rFonts w:ascii="Times New Roman" w:hAnsi="Times New Roman" w:cs="Times New Roman" w:hint="eastAsia"/>
+                <w:rFonts w:ascii="Times New Roman" w:hAnsi="Times New Roman" w:cs="Times New Roman"/>
                 <w:sz w:val="22"/>
               </w:rPr>
             </w:pPr>
@@ -3351,10 +3351,17 @@
               <w:snapToGrid w:val="0"/>
               <w:jc w:val="center"/>
               <w:rPr>
-                <w:rFonts w:ascii="Times New Roman" w:hAnsi="Times New Roman" w:cs="Times New Roman"/>
-                <w:sz w:val="22"/>
-              </w:rPr>
-            </w:pPr>
+                <w:rFonts w:ascii="Times New Roman" w:hAnsi="Times New Roman" w:cs="Times New Roman" w:hint="eastAsia"/>
+                <w:sz w:val="22"/>
+              </w:rPr>
+            </w:pPr>
+            <w:r>
+              <w:rPr>
+                <w:rFonts w:ascii="Times New Roman" w:hAnsi="Times New Roman" w:cs="Times New Roman" w:hint="eastAsia"/>
+                <w:sz w:val="22"/>
+              </w:rPr>
+              <w:t>邓联瑞</w:t>
+            </w:r>
           </w:p>
         </w:tc>
         <w:tc>
@@ -3374,10 +3381,17 @@
               <w:snapToGrid w:val="0"/>
               <w:jc w:val="center"/>
               <w:rPr>
-                <w:rFonts w:ascii="Times New Roman" w:hAnsi="Times New Roman" w:cs="Times New Roman"/>
-                <w:sz w:val="22"/>
-              </w:rPr>
-            </w:pPr>
+                <w:rFonts w:ascii="Times New Roman" w:hAnsi="Times New Roman" w:cs="Times New Roman" w:hint="eastAsia"/>
+                <w:sz w:val="22"/>
+              </w:rPr>
+            </w:pPr>
+            <w:r>
+              <w:rPr>
+                <w:rFonts w:ascii="Times New Roman" w:hAnsi="Times New Roman" w:cs="Times New Roman" w:hint="eastAsia"/>
+                <w:sz w:val="22"/>
+              </w:rPr>
+              <w:t>430503200101071514</w:t>
+            </w:r>
           </w:p>
         </w:tc>
         <w:tc>
@@ -3396,10 +3410,17 @@
               <w:snapToGrid w:val="0"/>
               <w:jc w:val="center"/>
               <w:rPr>
-                <w:rFonts w:ascii="Times New Roman" w:hAnsi="Times New Roman" w:cs="Times New Roman"/>
-                <w:sz w:val="22"/>
-              </w:rPr>
-            </w:pPr>
+                <w:rFonts w:ascii="Times New Roman" w:hAnsi="Times New Roman" w:cs="Times New Roman" w:hint="eastAsia"/>
+                <w:sz w:val="22"/>
+              </w:rPr>
+            </w:pPr>
+            <w:r>
+              <w:rPr>
+                <w:rFonts w:ascii="Times New Roman" w:hAnsi="Times New Roman" w:cs="Times New Roman" w:hint="eastAsia"/>
+                <w:sz w:val="22"/>
+              </w:rPr>
+              <w:t>无</w:t>
+            </w:r>
           </w:p>
         </w:tc>
         <w:tc>
@@ -3423,6 +3444,13 @@
                 <w:sz w:val="22"/>
               </w:rPr>
             </w:pPr>
+            <w:r>
+              <w:rPr>
+                <w:rFonts w:ascii="Times New Roman" w:hAnsi="Times New Roman" w:cs="Times New Roman" w:hint="eastAsia"/>
+                <w:sz w:val="22"/>
+              </w:rPr>
+              <w:t>电子信息</w:t>
+            </w:r>
           </w:p>
         </w:tc>
         <w:tc>
@@ -3442,10 +3470,17 @@
               <w:snapToGrid w:val="0"/>
               <w:jc w:val="center"/>
               <w:rPr>
-                <w:rFonts w:ascii="Times New Roman" w:hAnsi="Times New Roman" w:cs="Times New Roman"/>
-                <w:sz w:val="22"/>
-              </w:rPr>
-            </w:pPr>
+                <w:rFonts w:ascii="Times New Roman" w:hAnsi="Times New Roman" w:cs="Times New Roman" w:hint="eastAsia"/>
+                <w:sz w:val="22"/>
+              </w:rPr>
+            </w:pPr>
+            <w:r>
+              <w:rPr>
+                <w:rFonts w:ascii="Times New Roman" w:hAnsi="Times New Roman" w:cs="Times New Roman" w:hint="eastAsia"/>
+                <w:sz w:val="22"/>
+              </w:rPr>
+              <w:t>衡阳师范学院</w:t>
+            </w:r>
           </w:p>
         </w:tc>
         <w:tc>
@@ -5299,7 +5334,7 @@
                 <w:sz w:val="24"/>
                 <w:szCs w:val="22"/>
               </w:rPr>
-              <w:t>[1] Liu J, Zhang S, Sun W, et al. In-vehicle network attacks and countermeasures: Challenges and future directions[J]. IEEE Network,2017, 31(5): 50-58.</w:t>
+              <w:t>[5] Berger T P, Francq J, Minier M, et al. Extended generalized Feistel networks using matrix representation to propose a new lightweight block cipher: Lilliput [J]. IEEE Transactions on Computers, 2016, 65 (7) :2074-2089.</w:t>
             </w:r>
           </w:p>
           <w:p>
@@ -5308,1258 +5343,7 @@
               <w:spacing w:line="440" w:lineRule="exact"/>
               <w:ind w:left="348" w:hangingChars="150" w:hanging="348"/>
               <w:rPr>
-                <w:rFonts w:eastAsiaTheme="minorEastAsia"/>
-                <w:sz w:val="24"/>
-                <w:szCs w:val="22"/>
-              </w:rPr>
-            </w:pPr>
-            <w:r>
-              <w:rPr>
-                <w:rFonts w:eastAsiaTheme="minorEastAsia"/>
-                <w:sz w:val="24"/>
-                <w:szCs w:val="22"/>
-              </w:rPr>
-              <w:t>[2]</w:t>
-            </w:r>
-            <w:r>
-              <w:t xml:space="preserve"> </w:t>
-            </w:r>
-            <w:r>
-              <w:rPr>
-                <w:rFonts w:eastAsiaTheme="minorEastAsia"/>
-                <w:sz w:val="24"/>
-                <w:szCs w:val="22"/>
-              </w:rPr>
-              <w:t>鲁赵骏</w:t>
-            </w:r>
-            <w:r>
-              <w:rPr>
-                <w:rFonts w:eastAsiaTheme="minorEastAsia"/>
-                <w:sz w:val="24"/>
-                <w:szCs w:val="22"/>
-              </w:rPr>
-              <w:t xml:space="preserve">.  </w:t>
-            </w:r>
-            <w:r>
-              <w:rPr>
-                <w:rFonts w:eastAsiaTheme="minorEastAsia"/>
-                <w:sz w:val="24"/>
-                <w:szCs w:val="22"/>
-              </w:rPr>
-              <w:t>车联网隐私保护方案研究</w:t>
-            </w:r>
-            <w:r>
-              <w:rPr>
-                <w:rFonts w:eastAsiaTheme="minorEastAsia"/>
-                <w:sz w:val="24"/>
-                <w:szCs w:val="22"/>
-              </w:rPr>
-              <w:t xml:space="preserve">[D].  </w:t>
-            </w:r>
-            <w:r>
-              <w:rPr>
-                <w:rFonts w:eastAsiaTheme="minorEastAsia"/>
-                <w:sz w:val="24"/>
-                <w:szCs w:val="22"/>
-              </w:rPr>
-              <w:t>华中科技大学</w:t>
-            </w:r>
-            <w:r>
-              <w:rPr>
-                <w:rFonts w:eastAsiaTheme="minorEastAsia"/>
-                <w:sz w:val="24"/>
-                <w:szCs w:val="22"/>
-              </w:rPr>
-              <w:t>,  2018.11.</w:t>
-            </w:r>
-          </w:p>
-          <w:p>
-            <w:pPr>
-              <w:pStyle w:val="NoSpacing"/>
-              <w:spacing w:line="440" w:lineRule="exact"/>
-              <w:ind w:left="348" w:hangingChars="150" w:hanging="348"/>
-              <w:rPr>
-                <w:rFonts w:eastAsiaTheme="minorEastAsia"/>
-                <w:sz w:val="24"/>
-                <w:szCs w:val="22"/>
-              </w:rPr>
-            </w:pPr>
-            <w:r>
-              <w:rPr>
-                <w:rFonts w:eastAsiaTheme="minorEastAsia"/>
-                <w:sz w:val="24"/>
-                <w:szCs w:val="22"/>
-              </w:rPr>
-              <w:t xml:space="preserve">[3] </w:t>
-            </w:r>
-            <w:proofErr w:type="gramStart"/>
-            <w:r>
-              <w:rPr>
-                <w:rFonts w:eastAsiaTheme="minorEastAsia"/>
-                <w:sz w:val="24"/>
-                <w:szCs w:val="22"/>
-              </w:rPr>
-              <w:t>陈葳葳</w:t>
-            </w:r>
-            <w:r>
-              <w:rPr>
-                <w:rFonts w:eastAsiaTheme="minorEastAsia"/>
-                <w:sz w:val="24"/>
-                <w:szCs w:val="22"/>
-              </w:rPr>
-              <w:t>,</w:t>
-            </w:r>
-            <w:r>
-              <w:rPr>
-                <w:rFonts w:eastAsiaTheme="minorEastAsia"/>
-                <w:sz w:val="24"/>
-                <w:szCs w:val="22"/>
-              </w:rPr>
-              <w:t>曹利</w:t>
-            </w:r>
-            <w:proofErr w:type="gramEnd"/>
-            <w:r>
-              <w:rPr>
-                <w:rFonts w:eastAsiaTheme="minorEastAsia"/>
-                <w:sz w:val="24"/>
-                <w:szCs w:val="22"/>
-              </w:rPr>
-              <w:t>,</w:t>
-            </w:r>
-            <w:r>
-              <w:rPr>
-                <w:rFonts w:eastAsiaTheme="minorEastAsia"/>
-                <w:sz w:val="24"/>
-                <w:szCs w:val="22"/>
-              </w:rPr>
-              <w:t>邵长虹</w:t>
-            </w:r>
-            <w:r>
-              <w:rPr>
-                <w:rFonts w:eastAsiaTheme="minorEastAsia"/>
-                <w:sz w:val="24"/>
-                <w:szCs w:val="22"/>
-              </w:rPr>
-              <w:t>.</w:t>
-            </w:r>
-            <w:r>
-              <w:rPr>
-                <w:rFonts w:eastAsiaTheme="minorEastAsia"/>
-                <w:sz w:val="24"/>
-                <w:szCs w:val="22"/>
-              </w:rPr>
-              <w:t>基于区块链技术的车联网高效匿名认证方案</w:t>
-            </w:r>
-            <w:r>
-              <w:rPr>
-                <w:rFonts w:eastAsiaTheme="minorEastAsia"/>
-                <w:sz w:val="24"/>
-                <w:szCs w:val="22"/>
-              </w:rPr>
-              <w:t>[J].</w:t>
-            </w:r>
-            <w:r>
-              <w:rPr>
-                <w:rFonts w:eastAsiaTheme="minorEastAsia"/>
-                <w:sz w:val="24"/>
-                <w:szCs w:val="22"/>
-              </w:rPr>
-              <w:t>计算机应用</w:t>
-            </w:r>
-            <w:r>
-              <w:rPr>
-                <w:rFonts w:eastAsiaTheme="minorEastAsia"/>
-                <w:sz w:val="24"/>
-                <w:szCs w:val="22"/>
-              </w:rPr>
-              <w:t>,2020,40</w:t>
-            </w:r>
-            <w:r>
-              <w:rPr>
-                <w:rFonts w:eastAsiaTheme="minorEastAsia"/>
-                <w:sz w:val="24"/>
-                <w:szCs w:val="22"/>
-              </w:rPr>
-              <w:t>（</w:t>
-            </w:r>
-            <w:r>
-              <w:rPr>
-                <w:rFonts w:eastAsiaTheme="minorEastAsia"/>
-                <w:sz w:val="24"/>
-                <w:szCs w:val="22"/>
-              </w:rPr>
-              <w:t>10</w:t>
-            </w:r>
-            <w:r>
-              <w:rPr>
-                <w:rFonts w:eastAsiaTheme="minorEastAsia"/>
-                <w:sz w:val="24"/>
-                <w:szCs w:val="22"/>
-              </w:rPr>
-              <w:t>）</w:t>
-            </w:r>
-            <w:r>
-              <w:rPr>
-                <w:rFonts w:eastAsiaTheme="minorEastAsia"/>
-                <w:sz w:val="24"/>
-                <w:szCs w:val="22"/>
-              </w:rPr>
-              <w:t>:2992-2999.</w:t>
-            </w:r>
-          </w:p>
-          <w:p>
-            <w:pPr>
-              <w:pStyle w:val="NoSpacing"/>
-              <w:spacing w:line="440" w:lineRule="exact"/>
-              <w:ind w:left="348" w:hangingChars="150" w:hanging="348"/>
-              <w:rPr>
-                <w:rFonts w:eastAsiaTheme="minorEastAsia"/>
-                <w:sz w:val="24"/>
-                <w:szCs w:val="22"/>
-              </w:rPr>
-            </w:pPr>
-            <w:r>
-              <w:rPr>
-                <w:rFonts w:eastAsiaTheme="minorEastAsia"/>
-                <w:sz w:val="24"/>
-                <w:szCs w:val="22"/>
-              </w:rPr>
-              <w:t xml:space="preserve">[4] A F </w:t>
-            </w:r>
-            <w:proofErr w:type="spellStart"/>
-            <w:r>
-              <w:rPr>
-                <w:rFonts w:eastAsiaTheme="minorEastAsia"/>
-                <w:sz w:val="24"/>
-                <w:szCs w:val="22"/>
-              </w:rPr>
-              <w:t>Suaib</w:t>
-            </w:r>
-            <w:proofErr w:type="spellEnd"/>
-            <w:r>
-              <w:rPr>
-                <w:rFonts w:eastAsiaTheme="minorEastAsia"/>
-                <w:sz w:val="24"/>
-                <w:szCs w:val="22"/>
-              </w:rPr>
-              <w:t xml:space="preserve"> Akhter, Mohiuddin Ahmed, et al. A Secured Privacy-Preserving Multi-Level </w:t>
-            </w:r>
-            <w:r>
-              <w:rPr>
-                <w:rFonts w:eastAsiaTheme="minorEastAsia"/>
-                <w:sz w:val="24"/>
-                <w:szCs w:val="22"/>
-              </w:rPr>
-              <w:lastRenderedPageBreak/>
-              <w:t>Blockchain Framework for Cluster Based VANET[J]. Sustainability, 2021, 13(400):400.</w:t>
-            </w:r>
-          </w:p>
-          <w:p>
-            <w:pPr>
-              <w:pStyle w:val="NoSpacing"/>
-              <w:spacing w:line="440" w:lineRule="exact"/>
-              <w:ind w:left="348" w:hangingChars="150" w:hanging="348"/>
-              <w:rPr>
-                <w:rFonts w:eastAsiaTheme="minorEastAsia"/>
-                <w:sz w:val="24"/>
-                <w:szCs w:val="22"/>
-              </w:rPr>
-            </w:pPr>
-            <w:r>
-              <w:rPr>
-                <w:rFonts w:eastAsiaTheme="minorEastAsia"/>
-                <w:sz w:val="24"/>
-                <w:szCs w:val="22"/>
-              </w:rPr>
-              <w:t>[5] Berger T P, Francq J, Minier M, et al. Extended generalized Feistel networks using matrix representation to propose a new lightweight block cipher: Lilliput [J]. IEEE Transactions on Computers, 2016, 65 (7) :2074-2089.</w:t>
-            </w:r>
-          </w:p>
-          <w:p>
-            <w:pPr>
-              <w:pStyle w:val="NoSpacing"/>
-              <w:spacing w:line="440" w:lineRule="exact"/>
-              <w:ind w:left="348" w:hangingChars="150" w:hanging="348"/>
-              <w:rPr>
-                <w:rFonts w:eastAsiaTheme="minorEastAsia"/>
-                <w:sz w:val="24"/>
-                <w:szCs w:val="22"/>
-              </w:rPr>
-            </w:pPr>
-            <w:r>
-              <w:rPr>
-                <w:rFonts w:eastAsiaTheme="minorEastAsia"/>
-                <w:sz w:val="24"/>
-                <w:szCs w:val="22"/>
-              </w:rPr>
-              <w:t xml:space="preserve">[6] Yeoh W Z, </w:t>
-            </w:r>
-            <w:proofErr w:type="spellStart"/>
-            <w:r>
-              <w:rPr>
-                <w:rFonts w:eastAsiaTheme="minorEastAsia"/>
-                <w:sz w:val="24"/>
-                <w:szCs w:val="22"/>
-              </w:rPr>
-              <w:t>Teh</w:t>
-            </w:r>
-            <w:proofErr w:type="spellEnd"/>
-            <w:r>
-              <w:rPr>
-                <w:rFonts w:eastAsiaTheme="minorEastAsia"/>
-                <w:sz w:val="24"/>
-                <w:szCs w:val="22"/>
-              </w:rPr>
-              <w:t xml:space="preserve"> J S, </w:t>
-            </w:r>
-            <w:proofErr w:type="spellStart"/>
-            <w:r>
-              <w:rPr>
-                <w:rFonts w:eastAsiaTheme="minorEastAsia"/>
-                <w:sz w:val="24"/>
-                <w:szCs w:val="22"/>
-              </w:rPr>
-              <w:t>Sazali</w:t>
-            </w:r>
-            <w:proofErr w:type="spellEnd"/>
-            <w:r>
-              <w:rPr>
-                <w:rFonts w:eastAsiaTheme="minorEastAsia"/>
-                <w:sz w:val="24"/>
-                <w:szCs w:val="22"/>
-              </w:rPr>
-              <w:t xml:space="preserve"> M I S B M. μ</w:t>
-            </w:r>
-            <w:r>
-              <w:rPr>
-                <w:rFonts w:eastAsiaTheme="minorEastAsia"/>
-                <w:sz w:val="24"/>
-                <w:szCs w:val="22"/>
-                <w:vertAlign w:val="superscript"/>
-              </w:rPr>
-              <w:t>2</w:t>
-            </w:r>
-            <w:r>
-              <w:rPr>
-                <w:rFonts w:eastAsiaTheme="minorEastAsia"/>
-                <w:sz w:val="24"/>
-                <w:szCs w:val="22"/>
-              </w:rPr>
-              <w:t>: A Lightweight Block Cipher[J]. Computational Science and Technology, 2019, 603: 281-290.</w:t>
-            </w:r>
-          </w:p>
-          <w:p>
-            <w:pPr>
-              <w:pStyle w:val="NoSpacing"/>
-              <w:spacing w:line="440" w:lineRule="exact"/>
-              <w:ind w:left="348" w:hangingChars="150" w:hanging="348"/>
-              <w:rPr>
-                <w:rFonts w:eastAsiaTheme="minorEastAsia"/>
-                <w:sz w:val="24"/>
-                <w:szCs w:val="22"/>
-              </w:rPr>
-            </w:pPr>
-            <w:r>
-              <w:rPr>
-                <w:rFonts w:eastAsiaTheme="minorEastAsia"/>
-                <w:sz w:val="24"/>
-                <w:szCs w:val="22"/>
-              </w:rPr>
-              <w:t>[7]</w:t>
-            </w:r>
-            <w:r>
-              <w:t xml:space="preserve"> </w:t>
-            </w:r>
-            <w:r>
-              <w:rPr>
-                <w:rFonts w:eastAsiaTheme="minorEastAsia"/>
-                <w:sz w:val="24"/>
-                <w:szCs w:val="22"/>
-              </w:rPr>
-              <w:t>Feng J, Li L. SCENERY: a lightweight block cipher based on Feistel structure[J]. Frontiers of Computer Science, 2022, 16(3): 1-10.</w:t>
-            </w:r>
-          </w:p>
-          <w:p>
-            <w:pPr>
-              <w:pStyle w:val="NoSpacing"/>
-              <w:spacing w:line="440" w:lineRule="exact"/>
-              <w:ind w:left="348" w:hangingChars="150" w:hanging="348"/>
-              <w:rPr>
-                <w:rFonts w:eastAsiaTheme="minorEastAsia"/>
-                <w:sz w:val="24"/>
-                <w:szCs w:val="22"/>
-              </w:rPr>
-            </w:pPr>
-            <w:r>
-              <w:rPr>
-                <w:rFonts w:eastAsiaTheme="minorEastAsia"/>
-                <w:sz w:val="24"/>
-                <w:szCs w:val="22"/>
-              </w:rPr>
-              <w:t xml:space="preserve">[8] Lang L, </w:t>
-            </w:r>
-            <w:proofErr w:type="spellStart"/>
-            <w:r>
-              <w:rPr>
-                <w:rFonts w:eastAsiaTheme="minorEastAsia"/>
-                <w:sz w:val="24"/>
-                <w:szCs w:val="22"/>
-              </w:rPr>
-              <w:t>Botao</w:t>
-            </w:r>
-            <w:proofErr w:type="spellEnd"/>
-            <w:r>
-              <w:rPr>
-                <w:rFonts w:eastAsiaTheme="minorEastAsia"/>
-                <w:sz w:val="24"/>
-                <w:szCs w:val="22"/>
-              </w:rPr>
-              <w:t xml:space="preserve"> L, Hui W. QTL: A New Ultra-Lightweight Block Cipher [J]. Microprocessors and Microsystems, 2016,45:45-55.</w:t>
-            </w:r>
-          </w:p>
-          <w:p>
-            <w:pPr>
-              <w:pStyle w:val="NoSpacing"/>
-              <w:spacing w:line="440" w:lineRule="exact"/>
-              <w:ind w:left="348" w:hangingChars="150" w:hanging="348"/>
-              <w:rPr>
-                <w:rFonts w:eastAsiaTheme="minorEastAsia"/>
-                <w:sz w:val="24"/>
-                <w:szCs w:val="22"/>
-              </w:rPr>
-            </w:pPr>
-            <w:r>
-              <w:rPr>
-                <w:rFonts w:eastAsiaTheme="minorEastAsia"/>
-                <w:sz w:val="24"/>
-                <w:szCs w:val="22"/>
-              </w:rPr>
-              <w:t xml:space="preserve">[9] Mishra S, Sadhya D. </w:t>
-            </w:r>
-            <w:proofErr w:type="spellStart"/>
-            <w:r>
-              <w:rPr>
-                <w:rFonts w:eastAsiaTheme="minorEastAsia"/>
-                <w:sz w:val="24"/>
-                <w:szCs w:val="22"/>
-              </w:rPr>
-              <w:t>Liarx</w:t>
-            </w:r>
-            <w:proofErr w:type="spellEnd"/>
-            <w:r>
-              <w:rPr>
-                <w:rFonts w:eastAsiaTheme="minorEastAsia"/>
-                <w:sz w:val="24"/>
-                <w:szCs w:val="22"/>
-              </w:rPr>
-              <w:t xml:space="preserve">: A lightweight cipher based on the </w:t>
-            </w:r>
-            <w:proofErr w:type="spellStart"/>
-            <w:r>
-              <w:rPr>
-                <w:rFonts w:eastAsiaTheme="minorEastAsia"/>
-                <w:sz w:val="24"/>
-                <w:szCs w:val="22"/>
-              </w:rPr>
-              <w:t>lts</w:t>
-            </w:r>
-            <w:proofErr w:type="spellEnd"/>
-            <w:r>
-              <w:rPr>
-                <w:rFonts w:eastAsiaTheme="minorEastAsia"/>
-                <w:sz w:val="24"/>
-                <w:szCs w:val="22"/>
-              </w:rPr>
-              <w:t xml:space="preserve"> design strategy of </w:t>
-            </w:r>
-            <w:proofErr w:type="spellStart"/>
-            <w:r>
-              <w:rPr>
-                <w:rFonts w:eastAsiaTheme="minorEastAsia"/>
-                <w:sz w:val="24"/>
-                <w:szCs w:val="22"/>
-              </w:rPr>
-              <w:t>arx</w:t>
-            </w:r>
-            <w:proofErr w:type="spellEnd"/>
-            <w:r>
-              <w:rPr>
-                <w:rFonts w:eastAsiaTheme="minorEastAsia"/>
-                <w:sz w:val="24"/>
-                <w:szCs w:val="22"/>
-              </w:rPr>
-              <w:t>[C]. International Conference on Information Systems Security. Springer-Verlag, 2020. 185-197.</w:t>
-            </w:r>
-          </w:p>
-          <w:p>
-            <w:pPr>
-              <w:pStyle w:val="NoSpacing"/>
-              <w:spacing w:line="440" w:lineRule="exact"/>
-              <w:ind w:left="348" w:hangingChars="150" w:hanging="348"/>
-              <w:rPr>
-                <w:rFonts w:eastAsiaTheme="minorEastAsia"/>
-                <w:sz w:val="24"/>
-                <w:szCs w:val="22"/>
-              </w:rPr>
-            </w:pPr>
-            <w:r>
-              <w:rPr>
-                <w:rFonts w:eastAsiaTheme="minorEastAsia"/>
-                <w:sz w:val="24"/>
-                <w:szCs w:val="22"/>
-              </w:rPr>
-              <w:t>[10] Guo Y, Li L, Liu B. Shadow: A Lightweight Block Cipher for IoT Nodes[J]. IEEE Internet of Things Journal, 2021, 8(16): 13014-13023.</w:t>
-            </w:r>
-          </w:p>
-          <w:p>
-            <w:pPr>
-              <w:pStyle w:val="NoSpacing"/>
-              <w:spacing w:line="440" w:lineRule="exact"/>
-              <w:ind w:left="348" w:hangingChars="150" w:hanging="348"/>
-              <w:rPr>
-                <w:rFonts w:eastAsiaTheme="minorEastAsia"/>
-                <w:sz w:val="24"/>
-                <w:szCs w:val="22"/>
-              </w:rPr>
-            </w:pPr>
-            <w:r>
-              <w:rPr>
-                <w:rFonts w:eastAsiaTheme="minorEastAsia"/>
-                <w:sz w:val="24"/>
-                <w:szCs w:val="22"/>
-              </w:rPr>
-              <w:t>[11] Kwon H, An S W, Kim Y B, et al. Designing a CHAM block cipher on low-end microcontrollers for internet of things[J]. Electronics, 2020, 9(9): 1548.</w:t>
-            </w:r>
-          </w:p>
-          <w:p>
-            <w:pPr>
-              <w:pStyle w:val="NoSpacing"/>
-              <w:spacing w:line="440" w:lineRule="exact"/>
-              <w:ind w:left="348" w:hangingChars="150" w:hanging="348"/>
-              <w:rPr>
-                <w:rFonts w:eastAsiaTheme="minorEastAsia"/>
-                <w:sz w:val="24"/>
-                <w:szCs w:val="22"/>
-              </w:rPr>
-            </w:pPr>
-            <w:r>
-              <w:rPr>
-                <w:rFonts w:eastAsiaTheme="minorEastAsia"/>
-                <w:sz w:val="24"/>
-                <w:szCs w:val="22"/>
-              </w:rPr>
-              <w:t>[12] Al-Shatari M, Hussin F A, Abd Aziz A, et al. An efficient implementation of LED block cipher on FPGA[C].2019 First International Conference of Intelligent Computing and Engineering (ICOICE). Springer-Verlag ,2019. 1-5.</w:t>
-            </w:r>
-          </w:p>
-          <w:p>
-            <w:pPr>
-              <w:pStyle w:val="NoSpacing"/>
-              <w:spacing w:line="440" w:lineRule="exact"/>
-              <w:ind w:left="348" w:hangingChars="150" w:hanging="348"/>
-              <w:rPr>
-                <w:rFonts w:eastAsiaTheme="minorEastAsia"/>
-                <w:sz w:val="24"/>
-                <w:szCs w:val="22"/>
-              </w:rPr>
-            </w:pPr>
-            <w:r>
-              <w:rPr>
-                <w:rFonts w:eastAsiaTheme="minorEastAsia"/>
-                <w:sz w:val="24"/>
-                <w:szCs w:val="22"/>
-              </w:rPr>
-              <w:t>[13] Tezcan C. Key lengths revisited: GPU-based brute force cryptanalysis of DES, 3DES, and PRESENT [J]. Journal of Systems Architecture, 2022: 102402.</w:t>
-            </w:r>
-          </w:p>
-          <w:p>
-            <w:pPr>
-              <w:pStyle w:val="NoSpacing"/>
-              <w:spacing w:line="440" w:lineRule="exact"/>
-              <w:ind w:left="348" w:hangingChars="150" w:hanging="348"/>
-              <w:rPr>
-                <w:rFonts w:eastAsiaTheme="minorEastAsia"/>
-                <w:sz w:val="24"/>
-                <w:szCs w:val="22"/>
-              </w:rPr>
-            </w:pPr>
-            <w:r>
-              <w:rPr>
-                <w:rFonts w:eastAsiaTheme="minorEastAsia"/>
-                <w:sz w:val="24"/>
-                <w:szCs w:val="22"/>
-              </w:rPr>
-              <w:t>[14] Li W, Cao S, Gu D, et al. Ciphertext-only fault analysis of GIFT lightweight cryptosystem[J]. Science China Information Sciences, 2022, 65(3): 1-3.</w:t>
-            </w:r>
-          </w:p>
-          <w:p>
-            <w:pPr>
-              <w:pStyle w:val="NoSpacing"/>
-              <w:spacing w:line="440" w:lineRule="exact"/>
-              <w:ind w:left="348" w:hangingChars="150" w:hanging="348"/>
-              <w:rPr>
-                <w:rFonts w:eastAsiaTheme="minorEastAsia"/>
-                <w:sz w:val="24"/>
-                <w:szCs w:val="22"/>
-              </w:rPr>
-            </w:pPr>
-            <w:r>
-              <w:rPr>
-                <w:rFonts w:eastAsiaTheme="minorEastAsia"/>
-                <w:sz w:val="24"/>
-                <w:szCs w:val="22"/>
-              </w:rPr>
-              <w:t>[15] Liu B T, Li L, Wu R X, et al. Loong: a family of involutional lightweight block cipher based on SPN structure[J]. IEEE Access, 2019, 7: 136023-136035.</w:t>
-            </w:r>
-          </w:p>
-          <w:p>
-            <w:pPr>
-              <w:pStyle w:val="NoSpacing"/>
-              <w:spacing w:line="440" w:lineRule="exact"/>
-              <w:ind w:left="348" w:hangingChars="150" w:hanging="348"/>
-              <w:rPr>
-                <w:rFonts w:eastAsiaTheme="minorEastAsia"/>
-                <w:sz w:val="24"/>
-                <w:szCs w:val="22"/>
-              </w:rPr>
-            </w:pPr>
-            <w:r>
-              <w:rPr>
-                <w:rFonts w:eastAsiaTheme="minorEastAsia"/>
-                <w:sz w:val="24"/>
-                <w:szCs w:val="22"/>
-              </w:rPr>
-              <w:t>[16]</w:t>
-            </w:r>
-            <w:r>
-              <w:t xml:space="preserve"> </w:t>
-            </w:r>
-            <w:r>
-              <w:rPr>
-                <w:rFonts w:eastAsiaTheme="minorEastAsia"/>
-                <w:sz w:val="24"/>
-                <w:szCs w:val="22"/>
-              </w:rPr>
-              <w:t xml:space="preserve">Chen S, Fan Y, Sun L, et al. SAND: an AND-RX Feistel lightweight block cipher supporting S-box-based security evaluations[J]. Designs, Codes and Cryptography, 2021: </w:t>
-            </w:r>
-            <w:r>
-              <w:rPr>
-                <w:rFonts w:eastAsiaTheme="minorEastAsia"/>
-                <w:sz w:val="24"/>
-                <w:szCs w:val="22"/>
-              </w:rPr>
-              <w:lastRenderedPageBreak/>
-              <w:t>1-44.</w:t>
-            </w:r>
-          </w:p>
-          <w:p>
-            <w:pPr>
-              <w:pStyle w:val="NoSpacing"/>
-              <w:spacing w:line="440" w:lineRule="exact"/>
-              <w:ind w:left="348" w:hangingChars="150" w:hanging="348"/>
-              <w:rPr>
-                <w:rFonts w:eastAsiaTheme="minorEastAsia"/>
-                <w:sz w:val="24"/>
-                <w:szCs w:val="22"/>
-              </w:rPr>
-            </w:pPr>
-            <w:r>
-              <w:rPr>
-                <w:rFonts w:eastAsiaTheme="minorEastAsia"/>
-                <w:sz w:val="24"/>
-                <w:szCs w:val="22"/>
-              </w:rPr>
-              <w:t>[17] Patil J, Bansod G, Kumar S K. DoT: A New Ultra-Lightweight SP Network Encryption Design for Resource-Constrained Environment [C]. International Conference on Data Engineering and Communication Technology. Springer-Verlag, 2019.249-257.</w:t>
-            </w:r>
-          </w:p>
-          <w:p>
-            <w:pPr>
-              <w:pStyle w:val="NoSpacing"/>
-              <w:spacing w:line="440" w:lineRule="exact"/>
-              <w:ind w:left="348" w:hangingChars="150" w:hanging="348"/>
-              <w:rPr>
-                <w:rFonts w:eastAsiaTheme="minorEastAsia"/>
-                <w:sz w:val="24"/>
-                <w:szCs w:val="22"/>
-              </w:rPr>
-            </w:pPr>
-            <w:r>
-              <w:rPr>
-                <w:rFonts w:eastAsiaTheme="minorEastAsia"/>
-                <w:sz w:val="24"/>
-                <w:szCs w:val="22"/>
-              </w:rPr>
-              <w:t xml:space="preserve">[18] Girija M, Manickam P, Ramaswami M. </w:t>
-            </w:r>
-            <w:proofErr w:type="spellStart"/>
-            <w:r>
-              <w:rPr>
-                <w:rFonts w:eastAsiaTheme="minorEastAsia"/>
-                <w:sz w:val="24"/>
-                <w:szCs w:val="22"/>
-              </w:rPr>
-              <w:t>PriPresent</w:t>
-            </w:r>
-            <w:proofErr w:type="spellEnd"/>
-            <w:r>
-              <w:rPr>
-                <w:rFonts w:eastAsiaTheme="minorEastAsia"/>
-                <w:sz w:val="24"/>
-                <w:szCs w:val="22"/>
-              </w:rPr>
-              <w:t xml:space="preserve">: an embedded prime </w:t>
-            </w:r>
-            <w:proofErr w:type="spellStart"/>
-            <w:r>
-              <w:rPr>
-                <w:rFonts w:eastAsiaTheme="minorEastAsia"/>
-                <w:sz w:val="24"/>
-                <w:szCs w:val="22"/>
-              </w:rPr>
-              <w:t>LightWeight</w:t>
-            </w:r>
-            <w:proofErr w:type="spellEnd"/>
-            <w:r>
-              <w:rPr>
-                <w:rFonts w:eastAsiaTheme="minorEastAsia"/>
-                <w:sz w:val="24"/>
-                <w:szCs w:val="22"/>
-              </w:rPr>
-              <w:t xml:space="preserve"> block cipher for smart devices [J]. Peer-to-Peer Networking and Applications, 2020,13(5): 1-11.</w:t>
-            </w:r>
-          </w:p>
-          <w:p>
-            <w:pPr>
-              <w:pStyle w:val="NoSpacing"/>
-              <w:spacing w:line="440" w:lineRule="exact"/>
-              <w:ind w:left="348" w:hangingChars="150" w:hanging="348"/>
-              <w:rPr>
-                <w:rFonts w:eastAsiaTheme="minorEastAsia"/>
-                <w:sz w:val="24"/>
-                <w:szCs w:val="22"/>
-              </w:rPr>
-            </w:pPr>
-            <w:r>
-              <w:rPr>
-                <w:rFonts w:eastAsiaTheme="minorEastAsia"/>
-                <w:sz w:val="24"/>
-                <w:szCs w:val="22"/>
-              </w:rPr>
-              <w:t xml:space="preserve">[19] Lang L, </w:t>
-            </w:r>
-            <w:proofErr w:type="spellStart"/>
-            <w:r>
-              <w:rPr>
-                <w:rFonts w:eastAsiaTheme="minorEastAsia"/>
-                <w:sz w:val="24"/>
-                <w:szCs w:val="22"/>
-              </w:rPr>
-              <w:t>Botao</w:t>
-            </w:r>
-            <w:proofErr w:type="spellEnd"/>
-            <w:r>
-              <w:rPr>
-                <w:rFonts w:eastAsiaTheme="minorEastAsia"/>
-                <w:sz w:val="24"/>
-                <w:szCs w:val="22"/>
-              </w:rPr>
-              <w:t xml:space="preserve"> L, Zhou Y. SFN: A New Lightweight Block Cipher [J]. Microprocessors &amp; Microsystems, 2018,60:138-150.</w:t>
-            </w:r>
-          </w:p>
-          <w:p>
-            <w:pPr>
-              <w:pStyle w:val="NoSpacing"/>
-              <w:spacing w:line="440" w:lineRule="exact"/>
-              <w:ind w:left="348" w:hangingChars="150" w:hanging="348"/>
-              <w:rPr>
-                <w:rFonts w:eastAsiaTheme="minorEastAsia"/>
-                <w:sz w:val="24"/>
-                <w:szCs w:val="22"/>
-              </w:rPr>
-            </w:pPr>
-            <w:r>
-              <w:rPr>
-                <w:rFonts w:eastAsiaTheme="minorEastAsia"/>
-                <w:sz w:val="24"/>
-                <w:szCs w:val="22"/>
-              </w:rPr>
-              <w:t xml:space="preserve">[20] Cui Y, Xu H, Qi W. Improved integral attacks on 24-round </w:t>
-            </w:r>
-            <w:proofErr w:type="spellStart"/>
-            <w:r>
-              <w:rPr>
-                <w:rFonts w:eastAsiaTheme="minorEastAsia"/>
-                <w:sz w:val="24"/>
-                <w:szCs w:val="22"/>
-              </w:rPr>
-              <w:t>LBlock</w:t>
-            </w:r>
-            <w:proofErr w:type="spellEnd"/>
-            <w:r>
-              <w:rPr>
-                <w:rFonts w:eastAsiaTheme="minorEastAsia"/>
-                <w:sz w:val="24"/>
-                <w:szCs w:val="22"/>
-              </w:rPr>
-              <w:t xml:space="preserve"> and </w:t>
-            </w:r>
-            <w:proofErr w:type="spellStart"/>
-            <w:r>
-              <w:rPr>
-                <w:rFonts w:eastAsiaTheme="minorEastAsia"/>
-                <w:sz w:val="24"/>
-                <w:szCs w:val="22"/>
-              </w:rPr>
-              <w:t>LBlock</w:t>
-            </w:r>
-            <w:proofErr w:type="spellEnd"/>
-            <w:r>
-              <w:rPr>
-                <w:rFonts w:eastAsiaTheme="minorEastAsia"/>
-                <w:sz w:val="24"/>
-                <w:szCs w:val="22"/>
-              </w:rPr>
-              <w:t>-s[J]. IET Information Security, 2020, 14(5): 505-512.</w:t>
-            </w:r>
-          </w:p>
-          <w:p>
-            <w:pPr>
-              <w:pStyle w:val="NoSpacing"/>
-              <w:spacing w:line="440" w:lineRule="exact"/>
-              <w:ind w:left="348" w:hangingChars="150" w:hanging="348"/>
-              <w:rPr>
-                <w:rFonts w:eastAsiaTheme="minorEastAsia"/>
-                <w:sz w:val="24"/>
-                <w:szCs w:val="22"/>
-              </w:rPr>
-            </w:pPr>
-            <w:r>
-              <w:rPr>
-                <w:rFonts w:eastAsiaTheme="minorEastAsia"/>
-                <w:sz w:val="24"/>
-                <w:szCs w:val="22"/>
-              </w:rPr>
-              <w:t>[21] Rashidi B. Low‐cost and two‐cycle hardware structures of PRINCE lightweight block cipher[J]. International Journal of Circuit Theory and Applications, 2020, 48(8): 1227-1243.</w:t>
-            </w:r>
-          </w:p>
-          <w:p>
-            <w:pPr>
-              <w:pStyle w:val="NoSpacing"/>
-              <w:spacing w:line="440" w:lineRule="exact"/>
-              <w:ind w:left="348" w:hangingChars="150" w:hanging="348"/>
-              <w:rPr>
-                <w:rFonts w:eastAsiaTheme="minorEastAsia"/>
-                <w:sz w:val="24"/>
-                <w:szCs w:val="22"/>
-              </w:rPr>
-            </w:pPr>
-            <w:r>
-              <w:rPr>
-                <w:rFonts w:eastAsiaTheme="minorEastAsia"/>
-                <w:sz w:val="24"/>
-                <w:szCs w:val="22"/>
-              </w:rPr>
-              <w:t xml:space="preserve">[22] Hua J, Liu T, Cui Y, et al. Low-Data Cryptanalysis </w:t>
-            </w:r>
-            <w:proofErr w:type="gramStart"/>
-            <w:r>
-              <w:rPr>
-                <w:rFonts w:eastAsiaTheme="minorEastAsia"/>
-                <w:sz w:val="24"/>
-                <w:szCs w:val="22"/>
-              </w:rPr>
-              <w:t>On</w:t>
-            </w:r>
-            <w:proofErr w:type="gramEnd"/>
-            <w:r>
-              <w:rPr>
-                <w:rFonts w:eastAsiaTheme="minorEastAsia"/>
-                <w:sz w:val="24"/>
-                <w:szCs w:val="22"/>
-              </w:rPr>
-              <w:t xml:space="preserve"> SKINNY Block Cipher[J]. The Computer Journal, 2022. </w:t>
-            </w:r>
-          </w:p>
-          <w:p>
-            <w:pPr>
-              <w:pStyle w:val="NoSpacing"/>
-              <w:spacing w:line="440" w:lineRule="exact"/>
-              <w:ind w:left="348" w:hangingChars="150" w:hanging="348"/>
-              <w:rPr>
-                <w:rFonts w:eastAsiaTheme="minorEastAsia"/>
-                <w:sz w:val="24"/>
-                <w:szCs w:val="22"/>
-              </w:rPr>
-            </w:pPr>
-            <w:r>
-              <w:rPr>
-                <w:rFonts w:eastAsiaTheme="minorEastAsia"/>
-                <w:sz w:val="24"/>
-                <w:szCs w:val="22"/>
-              </w:rPr>
-              <w:t xml:space="preserve">[23] Guo H, Zhang Z, Yang Q, et al. A New Method </w:t>
-            </w:r>
-            <w:proofErr w:type="gramStart"/>
-            <w:r>
-              <w:rPr>
-                <w:rFonts w:eastAsiaTheme="minorEastAsia"/>
-                <w:sz w:val="24"/>
-                <w:szCs w:val="22"/>
-              </w:rPr>
-              <w:t>To</w:t>
-            </w:r>
-            <w:proofErr w:type="gramEnd"/>
-            <w:r>
-              <w:rPr>
-                <w:rFonts w:eastAsiaTheme="minorEastAsia"/>
-                <w:sz w:val="24"/>
-                <w:szCs w:val="22"/>
-              </w:rPr>
-              <w:t xml:space="preserve"> Find All The High-Probability Word-Oriented Truncated Differentials: Application To Midori, SKINNY And CRAFT[J]. The Computer Journal, 2022.</w:t>
-            </w:r>
-          </w:p>
-          <w:p>
-            <w:pPr>
-              <w:pStyle w:val="NoSpacing"/>
-              <w:spacing w:line="440" w:lineRule="exact"/>
-              <w:ind w:left="348" w:hangingChars="150" w:hanging="348"/>
-              <w:rPr>
-                <w:rFonts w:eastAsiaTheme="minorEastAsia"/>
-                <w:sz w:val="24"/>
-                <w:szCs w:val="22"/>
-              </w:rPr>
-            </w:pPr>
-            <w:r>
-              <w:rPr>
-                <w:rFonts w:eastAsiaTheme="minorEastAsia"/>
-                <w:sz w:val="24"/>
-                <w:szCs w:val="22"/>
-              </w:rPr>
-              <w:t>[24] Biswas A, Majumdar A, Nath S, et al. LRBC: a lightweight block cipher design for resource constrained IoT devices [J]. Journal of Ambient Intelligence and Humanized Computing, 2020,11(1): 1-15.</w:t>
-            </w:r>
-          </w:p>
-          <w:p>
-            <w:pPr>
-              <w:pStyle w:val="NoSpacing"/>
-              <w:spacing w:line="440" w:lineRule="exact"/>
-              <w:ind w:left="348" w:hangingChars="150" w:hanging="348"/>
-              <w:rPr>
-                <w:rFonts w:eastAsiaTheme="minorEastAsia"/>
-                <w:sz w:val="24"/>
-                <w:szCs w:val="22"/>
-              </w:rPr>
-            </w:pPr>
-            <w:r>
-              <w:rPr>
-                <w:rFonts w:eastAsiaTheme="minorEastAsia"/>
-                <w:sz w:val="24"/>
-                <w:szCs w:val="22"/>
-              </w:rPr>
-              <w:t xml:space="preserve">[25] </w:t>
-            </w:r>
-            <w:proofErr w:type="spellStart"/>
-            <w:r>
-              <w:rPr>
-                <w:rFonts w:eastAsiaTheme="minorEastAsia"/>
-                <w:sz w:val="24"/>
-                <w:szCs w:val="22"/>
-              </w:rPr>
-              <w:t>Aboushosha</w:t>
-            </w:r>
-            <w:proofErr w:type="spellEnd"/>
-            <w:r>
-              <w:rPr>
-                <w:rFonts w:eastAsiaTheme="minorEastAsia"/>
-                <w:sz w:val="24"/>
-                <w:szCs w:val="22"/>
-              </w:rPr>
-              <w:t xml:space="preserve"> B, Ramadan R A, Dwivedi A D, et al. SLIM: A Lightweight Block Cipher for Internet of Health Things [J]. IEEE Access, 2020, 8: 203747-203757.</w:t>
-            </w:r>
-          </w:p>
-          <w:p>
-            <w:pPr>
-              <w:pStyle w:val="NoSpacing"/>
-              <w:spacing w:line="440" w:lineRule="exact"/>
-              <w:ind w:left="348" w:hangingChars="150" w:hanging="348"/>
-              <w:rPr>
-                <w:rFonts w:eastAsiaTheme="minorEastAsia"/>
-                <w:sz w:val="24"/>
-                <w:szCs w:val="22"/>
-              </w:rPr>
-            </w:pPr>
-            <w:r>
-              <w:rPr>
-                <w:rFonts w:eastAsiaTheme="minorEastAsia"/>
-                <w:sz w:val="24"/>
-                <w:szCs w:val="22"/>
-              </w:rPr>
-              <w:t xml:space="preserve">[26] Beaulieu R, </w:t>
-            </w:r>
-            <w:proofErr w:type="spellStart"/>
-            <w:r>
-              <w:rPr>
-                <w:rFonts w:eastAsiaTheme="minorEastAsia"/>
-                <w:sz w:val="24"/>
-                <w:szCs w:val="22"/>
-              </w:rPr>
-              <w:t>Treatman</w:t>
-            </w:r>
-            <w:proofErr w:type="spellEnd"/>
-            <w:r>
-              <w:rPr>
-                <w:rFonts w:eastAsiaTheme="minorEastAsia"/>
-                <w:sz w:val="24"/>
-                <w:szCs w:val="22"/>
-              </w:rPr>
-              <w:t xml:space="preserve">-Clark S, </w:t>
-            </w:r>
-            <w:proofErr w:type="spellStart"/>
-            <w:r>
-              <w:rPr>
-                <w:rFonts w:eastAsiaTheme="minorEastAsia"/>
-                <w:sz w:val="24"/>
-                <w:szCs w:val="22"/>
-              </w:rPr>
-              <w:t>Shors</w:t>
-            </w:r>
-            <w:proofErr w:type="spellEnd"/>
-            <w:r>
-              <w:rPr>
-                <w:rFonts w:eastAsiaTheme="minorEastAsia"/>
-                <w:sz w:val="24"/>
-                <w:szCs w:val="22"/>
-              </w:rPr>
-              <w:t xml:space="preserve"> D, et al. The SIMON and SPECK lightweight block ciphers [C]. Annual Design Automation Conference. IEEE Computer Society, 2015.1–6.</w:t>
-            </w:r>
-          </w:p>
-          <w:p>
-            <w:pPr>
-              <w:pStyle w:val="NoSpacing"/>
-              <w:spacing w:line="440" w:lineRule="exact"/>
-              <w:ind w:left="348" w:hangingChars="150" w:hanging="348"/>
-              <w:rPr>
-                <w:rFonts w:eastAsiaTheme="minorEastAsia"/>
-                <w:sz w:val="24"/>
-                <w:szCs w:val="22"/>
-              </w:rPr>
-            </w:pPr>
-            <w:r>
-              <w:rPr>
-                <w:rFonts w:eastAsiaTheme="minorEastAsia"/>
-                <w:sz w:val="24"/>
-                <w:szCs w:val="22"/>
-              </w:rPr>
-              <w:t xml:space="preserve">[27] Rafiq A, Khan M. Construction of new S-boxes based on triangle groups and its applications in copyright protection[J]. Multimedia Tools and Applications, 2019, 78(11): </w:t>
-            </w:r>
-            <w:r>
-              <w:rPr>
-                <w:rFonts w:eastAsiaTheme="minorEastAsia"/>
-                <w:sz w:val="24"/>
-                <w:szCs w:val="22"/>
-              </w:rPr>
-              <w:lastRenderedPageBreak/>
-              <w:t>15527-15544.</w:t>
-            </w:r>
-          </w:p>
-          <w:p>
-            <w:pPr>
-              <w:pStyle w:val="NoSpacing"/>
-              <w:spacing w:line="440" w:lineRule="exact"/>
-              <w:ind w:left="348" w:hangingChars="150" w:hanging="348"/>
-              <w:rPr>
-                <w:rFonts w:eastAsiaTheme="minorEastAsia"/>
-                <w:sz w:val="24"/>
-                <w:szCs w:val="22"/>
-              </w:rPr>
-            </w:pPr>
-            <w:r>
-              <w:rPr>
-                <w:rFonts w:eastAsiaTheme="minorEastAsia"/>
-                <w:sz w:val="24"/>
-                <w:szCs w:val="22"/>
-              </w:rPr>
-              <w:t>[28] Li X, Wu W. Constructing Binary Matrices with Good Implementation Properties for Low-Latency Block Ciphers based on Lai-Massey Structure[J]. The Computer Journal, 2021.</w:t>
-            </w:r>
-          </w:p>
-          <w:p>
-            <w:pPr>
-              <w:pStyle w:val="NoSpacing"/>
-              <w:spacing w:line="440" w:lineRule="exact"/>
-              <w:ind w:left="348" w:hangingChars="150" w:hanging="348"/>
-              <w:rPr>
-                <w:rFonts w:eastAsiaTheme="minorEastAsia"/>
-                <w:sz w:val="24"/>
-                <w:szCs w:val="22"/>
-              </w:rPr>
-            </w:pPr>
-            <w:r>
-              <w:rPr>
-                <w:rFonts w:eastAsiaTheme="minorEastAsia"/>
-                <w:sz w:val="24"/>
-                <w:szCs w:val="22"/>
-              </w:rPr>
-              <w:t xml:space="preserve">[29] </w:t>
-            </w:r>
-            <w:proofErr w:type="spellStart"/>
-            <w:r>
-              <w:rPr>
-                <w:rFonts w:eastAsiaTheme="minorEastAsia"/>
-                <w:sz w:val="24"/>
-                <w:szCs w:val="22"/>
-              </w:rPr>
-              <w:t>Eichlseder</w:t>
-            </w:r>
-            <w:proofErr w:type="spellEnd"/>
-            <w:r>
-              <w:rPr>
-                <w:rFonts w:eastAsiaTheme="minorEastAsia"/>
-                <w:sz w:val="24"/>
-                <w:szCs w:val="22"/>
-              </w:rPr>
-              <w:t xml:space="preserve"> M, Kales D. Clustering related-tweak characteristics: application to MANTIS-6[J]. IACR Transactions on Symmetric Cryptology, 2018: 111-132.</w:t>
-            </w:r>
-          </w:p>
-          <w:p>
-            <w:pPr>
-              <w:pStyle w:val="NoSpacing"/>
-              <w:spacing w:line="440" w:lineRule="exact"/>
-              <w:ind w:left="348" w:hangingChars="150" w:hanging="348"/>
-              <w:rPr>
-                <w:rFonts w:eastAsiaTheme="minorEastAsia"/>
-                <w:sz w:val="24"/>
-                <w:szCs w:val="22"/>
-              </w:rPr>
-            </w:pPr>
-            <w:r>
-              <w:rPr>
-                <w:rFonts w:eastAsiaTheme="minorEastAsia"/>
-                <w:sz w:val="24"/>
-                <w:szCs w:val="22"/>
-              </w:rPr>
-              <w:t>[30] Zhang F, Zhang Y, Jiang H, et al. Persistent fault attack in practice[J]. IACR Transactions on Cryptographic Hardware and Embedded Systems, 2020: 172-195.</w:t>
-            </w:r>
-          </w:p>
-          <w:p>
-            <w:pPr>
-              <w:pStyle w:val="NoSpacing"/>
-              <w:spacing w:line="440" w:lineRule="exact"/>
-              <w:ind w:left="348" w:hangingChars="150" w:hanging="348"/>
-              <w:rPr>
-                <w:rFonts w:eastAsiaTheme="minorEastAsia"/>
-                <w:sz w:val="24"/>
-                <w:szCs w:val="22"/>
-              </w:rPr>
-            </w:pPr>
-            <w:r>
-              <w:rPr>
-                <w:rFonts w:eastAsiaTheme="minorEastAsia"/>
-                <w:sz w:val="24"/>
-                <w:szCs w:val="22"/>
-              </w:rPr>
-              <w:t>[31] Luo H, Wu Y, Chen W. Differential fault attack on TWINE block cipher with nibble[C].2020 IEEE 20th International Conference on Communication Technology (ICCT). Springer-Verlag, 2020. 1151-1155.</w:t>
-            </w:r>
-          </w:p>
-          <w:p>
-            <w:pPr>
-              <w:pStyle w:val="NoSpacing"/>
-              <w:spacing w:line="440" w:lineRule="exact"/>
-              <w:ind w:left="348" w:hangingChars="150" w:hanging="348"/>
-              <w:rPr>
-                <w:rFonts w:eastAsiaTheme="minorEastAsia"/>
-                <w:sz w:val="24"/>
-                <w:szCs w:val="22"/>
-              </w:rPr>
-            </w:pPr>
-            <w:r>
-              <w:rPr>
-                <w:rFonts w:eastAsiaTheme="minorEastAsia"/>
-                <w:sz w:val="24"/>
-                <w:szCs w:val="22"/>
-              </w:rPr>
-              <w:t xml:space="preserve">[32] Ghosh S, </w:t>
-            </w:r>
-            <w:proofErr w:type="spellStart"/>
-            <w:r>
-              <w:rPr>
-                <w:rFonts w:eastAsiaTheme="minorEastAsia"/>
-                <w:sz w:val="24"/>
-                <w:szCs w:val="22"/>
-              </w:rPr>
-              <w:t>Misoczki</w:t>
-            </w:r>
-            <w:proofErr w:type="spellEnd"/>
-            <w:r>
-              <w:rPr>
-                <w:rFonts w:eastAsiaTheme="minorEastAsia"/>
-                <w:sz w:val="24"/>
-                <w:szCs w:val="22"/>
-              </w:rPr>
-              <w:t xml:space="preserve"> R, Zhao L, et al. Lightweight block cipher circuits for automotive and </w:t>
-            </w:r>
-            <w:proofErr w:type="spellStart"/>
-            <w:r>
-              <w:rPr>
-                <w:rFonts w:eastAsiaTheme="minorEastAsia"/>
-                <w:sz w:val="24"/>
-                <w:szCs w:val="22"/>
-              </w:rPr>
-              <w:t>iot</w:t>
-            </w:r>
-            <w:proofErr w:type="spellEnd"/>
-            <w:r>
-              <w:rPr>
-                <w:rFonts w:eastAsiaTheme="minorEastAsia"/>
-                <w:sz w:val="24"/>
-                <w:szCs w:val="22"/>
-              </w:rPr>
-              <w:t xml:space="preserve"> sensor devices[C]. Advanced architectures and algorithms for internet delivery and applications. Association for Computing Machinery, 2017. 1-7.</w:t>
-            </w:r>
-          </w:p>
-          <w:p>
-            <w:pPr>
-              <w:pStyle w:val="NoSpacing"/>
-              <w:spacing w:line="440" w:lineRule="exact"/>
-              <w:ind w:left="348" w:hangingChars="150" w:hanging="348"/>
-              <w:rPr>
-                <w:rFonts w:eastAsiaTheme="minorEastAsia"/>
-                <w:sz w:val="24"/>
-                <w:szCs w:val="22"/>
-              </w:rPr>
-            </w:pPr>
-            <w:r>
-              <w:rPr>
-                <w:rFonts w:eastAsiaTheme="minorEastAsia"/>
-                <w:sz w:val="24"/>
-                <w:szCs w:val="22"/>
-              </w:rPr>
-              <w:t>[33] Castiglione A, Palmieri F, Colace F, et al. Securing the internet of vehicles through lightweight block ciphers[J]. Pattern Recognition Letters, 2020, 135: 264-270.</w:t>
-            </w:r>
-          </w:p>
-          <w:p>
-            <w:pPr>
-              <w:pStyle w:val="NoSpacing"/>
-              <w:spacing w:line="440" w:lineRule="exact"/>
-              <w:ind w:left="348" w:hangingChars="150" w:hanging="348"/>
-              <w:rPr>
-                <w:rFonts w:eastAsiaTheme="minorEastAsia"/>
-                <w:sz w:val="24"/>
-                <w:szCs w:val="22"/>
-              </w:rPr>
-            </w:pPr>
-            <w:r>
-              <w:rPr>
-                <w:rFonts w:eastAsiaTheme="minorEastAsia"/>
-                <w:sz w:val="24"/>
-                <w:szCs w:val="22"/>
-              </w:rPr>
-              <w:t>[34] Gao R, Li S, Gao Y, et al. A lightweight cryptographic algorithm for the transmission of images from road environments in self-driving[J]. Cybersecurity, 2021, 4(1): 1-11.</w:t>
-            </w:r>
-          </w:p>
-          <w:p>
-            <w:pPr>
-              <w:pStyle w:val="NoSpacing"/>
-              <w:spacing w:line="440" w:lineRule="exact"/>
-              <w:ind w:left="348" w:hangingChars="150" w:hanging="348"/>
-              <w:rPr>
-                <w:rFonts w:eastAsiaTheme="minorEastAsia"/>
+                <w:rFonts w:eastAsiaTheme="minorEastAsia" w:hint="eastAsia"/>
                 <w:sz w:val="24"/>
                 <w:szCs w:val="22"/>
               </w:rPr>
@@ -10618,10 +9402,10 @@
                   <v:path o:extrusionok="f" gradientshapeok="t" o:connecttype="rect"/>
                   <o:lock v:ext="edit" aspectratio="t"/>
                 </v:shapetype>
-                <v:shape id="_x0000_i1025" type="#_x0000_t75" style="width:364.8pt;height:222.6pt" o:ole="">
+                <v:shape id="_x0000_i1025" type="#_x0000_t75" style="width:364.9pt;height:222.65pt" o:ole="">
                   <v:imagedata r:id="rId13" o:title=""/>
                 </v:shape>
-                <o:OLEObject Type="Embed" ProgID="Visio.Drawing.15" ShapeID="_x0000_i1025" DrawAspect="Content" ObjectID="_1774857179" r:id="rId14"/>
+                <o:OLEObject Type="Embed" ProgID="Visio.Drawing.15" ShapeID="_x0000_i1025" DrawAspect="Content" ObjectID="_1774877150" r:id="rId14"/>
               </w:object>
             </w:r>
           </w:p>
@@ -10671,10 +9455,10 @@
                 <w:rFonts w:ascii="Times New Roman" w:hAnsi="Times New Roman" w:cs="Times New Roman"/>
               </w:rPr>
               <w:object w:dxaOrig="8894" w:dyaOrig="3436" w14:anchorId="614DD658">
-                <v:shape id="_x0000_i1026" type="#_x0000_t75" style="width:444.6pt;height:171.6pt" o:ole="">
+                <v:shape id="_x0000_i1026" type="#_x0000_t75" style="width:444.7pt;height:171.65pt" o:ole="">
                   <v:imagedata r:id="rId15" o:title=""/>
                 </v:shape>
-                <o:OLEObject Type="Embed" ProgID="Visio.Drawing.15" ShapeID="_x0000_i1026" DrawAspect="Content" ObjectID="_1774857180" r:id="rId16"/>
+                <o:OLEObject Type="Embed" ProgID="Visio.Drawing.15" ShapeID="_x0000_i1026" DrawAspect="Content" ObjectID="_1774877151" r:id="rId16"/>
               </w:object>
             </w:r>
             <w:r>
@@ -10917,10 +9701,10 @@
                 <w:rFonts w:ascii="Times New Roman" w:hAnsi="Times New Roman" w:cs="Times New Roman"/>
               </w:rPr>
               <w:object w:dxaOrig="8088" w:dyaOrig="2131" w14:anchorId="0224DA2B">
-                <v:shape id="_x0000_i1027" type="#_x0000_t75" style="width:404.4pt;height:106.8pt" o:ole="">
+                <v:shape id="_x0000_i1027" type="#_x0000_t75" style="width:404.4pt;height:106.75pt" o:ole="">
                   <v:imagedata r:id="rId17" o:title=""/>
                 </v:shape>
-                <o:OLEObject Type="Embed" ProgID="Visio.Drawing.15" ShapeID="_x0000_i1027" DrawAspect="Content" ObjectID="_1774857181" r:id="rId18"/>
+                <o:OLEObject Type="Embed" ProgID="Visio.Drawing.15" ShapeID="_x0000_i1027" DrawAspect="Content" ObjectID="_1774877152" r:id="rId18"/>
               </w:object>
             </w:r>
           </w:p>
@@ -10975,10 +9759,10 @@
                 <w:szCs w:val="24"/>
               </w:rPr>
               <w:object w:dxaOrig="5928" w:dyaOrig="3767" w14:anchorId="5AD2622F">
-                <v:shape id="_x0000_i1028" type="#_x0000_t75" style="width:296.4pt;height:188.4pt" o:ole="">
+                <v:shape id="_x0000_i1028" type="#_x0000_t75" style="width:296.4pt;height:188.35pt" o:ole="">
                   <v:imagedata r:id="rId19" o:title=""/>
                 </v:shape>
-                <o:OLEObject Type="Embed" ProgID="Visio.Drawing.15" ShapeID="_x0000_i1028" DrawAspect="Content" ObjectID="_1774857182" r:id="rId20"/>
+                <o:OLEObject Type="Embed" ProgID="Visio.Drawing.15" ShapeID="_x0000_i1028" DrawAspect="Content" ObjectID="_1774877153" r:id="rId20"/>
               </w:object>
             </w:r>
           </w:p>
@@ -11223,10 +10007,10 @@
                 <w:rFonts w:ascii="Times New Roman" w:hAnsi="Times New Roman" w:cs="Times New Roman"/>
               </w:rPr>
               <w:object w:dxaOrig="2821" w:dyaOrig="3421" w14:anchorId="540D989D">
-                <v:shape id="_x0000_i1029" type="#_x0000_t75" style="width:141pt;height:171pt" o:ole="">
+                <v:shape id="_x0000_i1029" type="#_x0000_t75" style="width:141.05pt;height:171.05pt" o:ole="">
                   <v:imagedata r:id="rId21" o:title=""/>
                 </v:shape>
-                <o:OLEObject Type="Embed" ProgID="Visio.Drawing.15" ShapeID="_x0000_i1029" DrawAspect="Content" ObjectID="_1774857183" r:id="rId22"/>
+                <o:OLEObject Type="Embed" ProgID="Visio.Drawing.15" ShapeID="_x0000_i1029" DrawAspect="Content" ObjectID="_1774877154" r:id="rId22"/>
               </w:object>
             </w:r>
           </w:p>
@@ -11550,10 +10334,10 @@
                 <w:rFonts w:ascii="Times New Roman" w:hAnsi="Times New Roman" w:cs="Times New Roman"/>
               </w:rPr>
               <w:object w:dxaOrig="7721" w:dyaOrig="3419" w14:anchorId="28A4B353">
-                <v:shape id="_x0000_i1030" type="#_x0000_t75" style="width:385.8pt;height:171pt" o:ole="">
+                <v:shape id="_x0000_i1030" type="#_x0000_t75" style="width:385.65pt;height:170.95pt" o:ole="">
                   <v:imagedata r:id="rId23" o:title=""/>
                 </v:shape>
-                <o:OLEObject Type="Embed" ProgID="Visio.Drawing.15" ShapeID="_x0000_i1030" DrawAspect="Content" ObjectID="_1774857184" r:id="rId24"/>
+                <o:OLEObject Type="Embed" ProgID="Visio.Drawing.15" ShapeID="_x0000_i1030" DrawAspect="Content" ObjectID="_1774877155" r:id="rId24"/>
               </w:object>
             </w:r>
           </w:p>

</xml_diff>

<commit_message>
[1.4-5] project research basic
</commit_message>
<xml_diff>
--- a/面向轻量级分组密码的优化实现.docx
+++ b/面向轻量级分组密码的优化实现.docx
@@ -3557,6 +3557,13 @@
                 <w:sz w:val="22"/>
               </w:rPr>
             </w:pPr>
+            <w:r>
+              <w:rPr>
+                <w:rFonts w:ascii="Times New Roman" w:hAnsi="Times New Roman" w:cs="Times New Roman" w:hint="eastAsia"/>
+                <w:sz w:val="22"/>
+              </w:rPr>
+              <w:t>夏生成</w:t>
+            </w:r>
           </w:p>
         </w:tc>
         <w:tc>
@@ -3580,6 +3587,13 @@
                 <w:sz w:val="22"/>
               </w:rPr>
             </w:pPr>
+            <w:r>
+              <w:rPr>
+                <w:rFonts w:ascii="Times New Roman" w:hAnsi="Times New Roman" w:cs="Times New Roman"/>
+                <w:sz w:val="22"/>
+              </w:rPr>
+              <w:t>43042219980524379X</w:t>
+            </w:r>
           </w:p>
         </w:tc>
         <w:tc>
@@ -3602,6 +3616,13 @@
                 <w:sz w:val="22"/>
               </w:rPr>
             </w:pPr>
+            <w:r>
+              <w:rPr>
+                <w:rFonts w:ascii="Times New Roman" w:hAnsi="Times New Roman" w:cs="Times New Roman" w:hint="eastAsia"/>
+                <w:sz w:val="22"/>
+              </w:rPr>
+              <w:t>无</w:t>
+            </w:r>
           </w:p>
         </w:tc>
         <w:tc>
@@ -3625,6 +3646,13 @@
                 <w:sz w:val="22"/>
               </w:rPr>
             </w:pPr>
+            <w:r>
+              <w:rPr>
+                <w:rFonts w:ascii="Times New Roman" w:hAnsi="Times New Roman" w:cs="Times New Roman" w:hint="eastAsia"/>
+                <w:sz w:val="22"/>
+              </w:rPr>
+              <w:t>电子信息</w:t>
+            </w:r>
           </w:p>
         </w:tc>
         <w:tc>
@@ -3648,6 +3676,13 @@
                 <w:sz w:val="22"/>
               </w:rPr>
             </w:pPr>
+            <w:r>
+              <w:rPr>
+                <w:rFonts w:ascii="Times New Roman" w:hAnsi="Times New Roman" w:cs="Times New Roman" w:hint="eastAsia"/>
+                <w:sz w:val="22"/>
+              </w:rPr>
+              <w:t>衡阳师范学院</w:t>
+            </w:r>
           </w:p>
         </w:tc>
         <w:tc>
@@ -3724,6 +3759,13 @@
                 <w:sz w:val="22"/>
               </w:rPr>
             </w:pPr>
+            <w:r>
+              <w:rPr>
+                <w:rFonts w:ascii="Times New Roman" w:hAnsi="Times New Roman" w:cs="Times New Roman" w:hint="eastAsia"/>
+                <w:sz w:val="22"/>
+              </w:rPr>
+              <w:t>岳兴起</w:t>
+            </w:r>
           </w:p>
         </w:tc>
         <w:tc>
@@ -3747,6 +3789,13 @@
                 <w:sz w:val="22"/>
               </w:rPr>
             </w:pPr>
+            <w:r>
+              <w:rPr>
+                <w:rFonts w:ascii="Times New Roman" w:hAnsi="Times New Roman" w:cs="Times New Roman"/>
+                <w:sz w:val="22"/>
+              </w:rPr>
+              <w:t>430502200202175519</w:t>
+            </w:r>
           </w:p>
         </w:tc>
         <w:tc>
@@ -3769,6 +3818,13 @@
                 <w:sz w:val="22"/>
               </w:rPr>
             </w:pPr>
+            <w:r>
+              <w:rPr>
+                <w:rFonts w:ascii="Times New Roman" w:hAnsi="Times New Roman" w:cs="Times New Roman" w:hint="eastAsia"/>
+                <w:sz w:val="22"/>
+              </w:rPr>
+              <w:t>无</w:t>
+            </w:r>
           </w:p>
         </w:tc>
         <w:tc>
@@ -3792,6 +3848,13 @@
                 <w:sz w:val="22"/>
               </w:rPr>
             </w:pPr>
+            <w:r>
+              <w:rPr>
+                <w:rFonts w:ascii="Times New Roman" w:hAnsi="Times New Roman" w:cs="Times New Roman" w:hint="eastAsia"/>
+                <w:sz w:val="22"/>
+              </w:rPr>
+              <w:t>网络空间安全</w:t>
+            </w:r>
           </w:p>
         </w:tc>
         <w:tc>
@@ -3815,6 +3878,13 @@
                 <w:sz w:val="22"/>
               </w:rPr>
             </w:pPr>
+            <w:r>
+              <w:rPr>
+                <w:rFonts w:ascii="Times New Roman" w:hAnsi="Times New Roman" w:cs="Times New Roman" w:hint="eastAsia"/>
+                <w:sz w:val="22"/>
+              </w:rPr>
+              <w:t>衡阳师范学院</w:t>
+            </w:r>
           </w:p>
         </w:tc>
         <w:tc>
@@ -5750,7 +5820,7 @@
               <w:spacing w:beforeLines="50" w:before="278" w:afterLines="50" w:after="278" w:line="440" w:lineRule="exact"/>
               <w:ind w:firstLineChars="200" w:firstLine="464"/>
               <w:rPr>
-                <w:rFonts w:ascii="Times New Roman" w:hAnsi="Times New Roman" w:cs="Times New Roman" w:hint="eastAsia"/>
+                <w:rFonts w:ascii="Times New Roman" w:hAnsi="Times New Roman" w:cs="Times New Roman"/>
                 <w:sz w:val="24"/>
               </w:rPr>
             </w:pPr>
@@ -6644,7 +6714,7 @@
               <w:spacing w:line="440" w:lineRule="exact"/>
               <w:ind w:firstLineChars="200" w:firstLine="464"/>
               <w:rPr>
-                <w:rFonts w:ascii="Times New Roman" w:hAnsi="Times New Roman" w:cs="Times New Roman" w:hint="eastAsia"/>
+                <w:rFonts w:ascii="Times New Roman" w:hAnsi="Times New Roman" w:cs="Times New Roman"/>
                 <w:color w:val="000000" w:themeColor="text1"/>
                 <w:sz w:val="24"/>
                 <w:szCs w:val="24"/>
@@ -7439,7 +7509,7 @@
               <w:spacing w:line="440" w:lineRule="exact"/>
               <w:ind w:firstLineChars="200" w:firstLine="464"/>
               <w:rPr>
-                <w:rFonts w:ascii="Times New Roman" w:hAnsi="Times New Roman" w:cs="Times New Roman" w:hint="eastAsia"/>
+                <w:rFonts w:ascii="Times New Roman" w:hAnsi="Times New Roman" w:cs="Times New Roman"/>
                 <w:color w:val="000000" w:themeColor="text1"/>
                 <w:sz w:val="24"/>
                 <w:szCs w:val="24"/>
@@ -7939,7 +8009,7 @@
               <w:spacing w:line="440" w:lineRule="exact"/>
               <w:ind w:firstLineChars="200" w:firstLine="464"/>
               <w:rPr>
-                <w:rFonts w:ascii="Times New Roman" w:hAnsi="Times New Roman" w:cs="Times New Roman" w:hint="eastAsia"/>
+                <w:rFonts w:ascii="Times New Roman" w:hAnsi="Times New Roman" w:cs="Times New Roman"/>
                 <w:color w:val="000000" w:themeColor="text1"/>
                 <w:sz w:val="24"/>
                 <w:szCs w:val="24"/>
@@ -13128,7 +13198,7 @@
                 <v:shape id="_x0000_i1025" type="#_x0000_t75" style="width:355.85pt;height:217.2pt" o:ole="">
                   <v:imagedata r:id="rId13" o:title=""/>
                 </v:shape>
-                <o:OLEObject Type="Embed" ProgID="Visio.Drawing.15" ShapeID="_x0000_i1025" DrawAspect="Content" ObjectID="_1775046827" r:id="rId14"/>
+                <o:OLEObject Type="Embed" ProgID="Visio.Drawing.15" ShapeID="_x0000_i1025" DrawAspect="Content" ObjectID="_1775066680" r:id="rId14"/>
               </w:object>
             </w:r>
           </w:p>
@@ -13181,7 +13251,7 @@
                 <v:shape id="_x0000_i1026" type="#_x0000_t75" style="width:444.7pt;height:171.65pt" o:ole="">
                   <v:imagedata r:id="rId15" o:title=""/>
                 </v:shape>
-                <o:OLEObject Type="Embed" ProgID="Visio.Drawing.15" ShapeID="_x0000_i1026" DrawAspect="Content" ObjectID="_1775046828" r:id="rId16"/>
+                <o:OLEObject Type="Embed" ProgID="Visio.Drawing.15" ShapeID="_x0000_i1026" DrawAspect="Content" ObjectID="_1775066681" r:id="rId16"/>
               </w:object>
             </w:r>
             <w:r>
@@ -13427,7 +13497,7 @@
                 <v:shape id="_x0000_i1027" type="#_x0000_t75" style="width:404.4pt;height:106.75pt" o:ole="">
                   <v:imagedata r:id="rId17" o:title=""/>
                 </v:shape>
-                <o:OLEObject Type="Embed" ProgID="Visio.Drawing.15" ShapeID="_x0000_i1027" DrawAspect="Content" ObjectID="_1775046829" r:id="rId18"/>
+                <o:OLEObject Type="Embed" ProgID="Visio.Drawing.15" ShapeID="_x0000_i1027" DrawAspect="Content" ObjectID="_1775066682" r:id="rId18"/>
               </w:object>
             </w:r>
           </w:p>
@@ -13485,7 +13555,7 @@
                 <v:shape id="_x0000_i1028" type="#_x0000_t75" style="width:296.4pt;height:188.35pt" o:ole="">
                   <v:imagedata r:id="rId19" o:title=""/>
                 </v:shape>
-                <o:OLEObject Type="Embed" ProgID="Visio.Drawing.15" ShapeID="_x0000_i1028" DrawAspect="Content" ObjectID="_1775046830" r:id="rId20"/>
+                <o:OLEObject Type="Embed" ProgID="Visio.Drawing.15" ShapeID="_x0000_i1028" DrawAspect="Content" ObjectID="_1775066683" r:id="rId20"/>
               </w:object>
             </w:r>
           </w:p>
@@ -13733,7 +13803,7 @@
                 <v:shape id="_x0000_i1029" type="#_x0000_t75" style="width:141.05pt;height:171.05pt" o:ole="">
                   <v:imagedata r:id="rId21" o:title=""/>
                 </v:shape>
-                <o:OLEObject Type="Embed" ProgID="Visio.Drawing.15" ShapeID="_x0000_i1029" DrawAspect="Content" ObjectID="_1775046831" r:id="rId22"/>
+                <o:OLEObject Type="Embed" ProgID="Visio.Drawing.15" ShapeID="_x0000_i1029" DrawAspect="Content" ObjectID="_1775066684" r:id="rId22"/>
               </w:object>
             </w:r>
           </w:p>
@@ -14060,7 +14130,7 @@
                 <v:shape id="_x0000_i1030" type="#_x0000_t75" style="width:385.65pt;height:170.95pt" o:ole="">
                   <v:imagedata r:id="rId23" o:title=""/>
                 </v:shape>
-                <o:OLEObject Type="Embed" ProgID="Visio.Drawing.15" ShapeID="_x0000_i1030" DrawAspect="Content" ObjectID="_1775046832" r:id="rId24"/>
+                <o:OLEObject Type="Embed" ProgID="Visio.Drawing.15" ShapeID="_x0000_i1030" DrawAspect="Content" ObjectID="_1775066685" r:id="rId24"/>
               </w:object>
             </w:r>
           </w:p>
@@ -21700,6 +21770,10 @@
 </file>
 
 <file path=customXml/item1.xml><?xml version="1.0" encoding="utf-8"?>
+<b:Sources xmlns:b="http://schemas.openxmlformats.org/officeDocument/2006/bibliography" xmlns="http://schemas.openxmlformats.org/officeDocument/2006/bibliography" SelectedStyle="\APASixthEditionOfficeOnline.xsl" StyleName="APA" Version="6"/>
+</file>
+
+<file path=customXml/item2.xml><?xml version="1.0" encoding="utf-8"?>
 <s:customData xmlns="http://www.wps.cn/officeDocument/2013/wpsCustomData" xmlns:s="http://www.wps.cn/officeDocument/2013/wpsCustomData">
   <customSectProps>
     <customSectPr/>
@@ -21713,22 +21787,18 @@
 </s:customData>
 </file>
 
-<file path=customXml/item2.xml><?xml version="1.0" encoding="utf-8"?>
-<b:Sources xmlns:b="http://schemas.openxmlformats.org/officeDocument/2006/bibliography" xmlns="http://schemas.openxmlformats.org/officeDocument/2006/bibliography" SelectedStyle="\APASixthEditionOfficeOnline.xsl" StyleName="APA" Version="6"/>
+<file path=customXml/itemProps1.xml><?xml version="1.0" encoding="utf-8"?>
+<ds:datastoreItem xmlns:ds="http://schemas.openxmlformats.org/officeDocument/2006/customXml" ds:itemID="{3E3E9AE7-5D1B-4063-B962-51FA225B7EBA}">
+  <ds:schemaRefs>
+    <ds:schemaRef ds:uri="http://schemas.openxmlformats.org/officeDocument/2006/bibliography"/>
+  </ds:schemaRefs>
+</ds:datastoreItem>
 </file>
 
-<file path=customXml/itemProps1.xml><?xml version="1.0" encoding="utf-8"?>
+<file path=customXml/itemProps2.xml><?xml version="1.0" encoding="utf-8"?>
 <ds:datastoreItem xmlns:ds="http://schemas.openxmlformats.org/officeDocument/2006/customXml" ds:itemID="{B1977F7D-205B-4081-913C-38D41E755F92}">
   <ds:schemaRefs>
     <ds:schemaRef ds:uri="http://www.wps.cn/officeDocument/2013/wpsCustomData"/>
   </ds:schemaRefs>
 </ds:datastoreItem>
-</file>
-
-<file path=customXml/itemProps2.xml><?xml version="1.0" encoding="utf-8"?>
-<ds:datastoreItem xmlns:ds="http://schemas.openxmlformats.org/officeDocument/2006/customXml" ds:itemID="{3E3E9AE7-5D1B-4063-B962-51FA225B7EBA}">
-  <ds:schemaRefs>
-    <ds:schemaRef ds:uri="http://schemas.openxmlformats.org/officeDocument/2006/bibliography"/>
-  </ds:schemaRefs>
-</ds:datastoreItem>
 </file>
</xml_diff>

<commit_message>
have done research way
</commit_message>
<xml_diff>
--- a/面向轻量级分组密码的优化实现.docx
+++ b/面向轻量级分组密码的优化实现.docx
@@ -977,8 +977,6 @@
           <w:szCs w:val="28"/>
         </w:rPr>
         <w:sectPr>
-          <w:footerReference w:type="default" r:id="rId8"/>
-          <w:footerReference w:type="first" r:id="rId9"/>
           <w:pgSz w:w="11907" w:h="16840"/>
           <w:pgMar w:top="1701" w:right="1418" w:bottom="1417" w:left="1418" w:header="340" w:footer="992" w:gutter="0"/>
           <w:pgNumType w:start="1"/>
@@ -4332,10 +4330,8 @@
               </w:rPr>
               <w:t>[</w:t>
             </w:r>
-            <w:proofErr w:type="gramStart"/>
-            <w:r>
-              <w:rPr>
-                <w:rFonts w:hint="eastAsia"/>
+            <w:r>
+              <w:rPr>
                 <w:vertAlign w:val="superscript"/>
               </w:rPr>
               <w:t>2]</w:t>
@@ -4344,6 +4340,12 @@
               <w:rPr>
                 <w:rFonts w:hint="eastAsia"/>
               </w:rPr>
+              <w:t xml:space="preserve"> </w:t>
+            </w:r>
+            <w:r>
+              <w:rPr>
+                <w:rFonts w:hint="eastAsia"/>
+              </w:rPr>
               <w:t>对称加密算法来替代</w:t>
             </w:r>
             <w:r>
@@ -4358,7 +4360,6 @@
               </w:rPr>
               <w:t>算法。值得一提的是</w:t>
             </w:r>
-            <w:proofErr w:type="gramEnd"/>
             <w:r>
               <w:rPr>
                 <w:rFonts w:hint="eastAsia"/>
@@ -4460,33 +4461,32 @@
               </w:rPr>
               <w:t>个轻量级密码算法的竞争中，</w:t>
             </w:r>
-            <w:proofErr w:type="gramStart"/>
-            <w:r>
-              <w:rPr>
-                <w:rFonts w:hint="eastAsia"/>
-              </w:rPr>
+            <w:r>
               <w:t>ASCON</w:t>
             </w:r>
             <w:r>
               <w:rPr>
-                <w:rFonts w:hint="eastAsia"/>
                 <w:vertAlign w:val="superscript"/>
               </w:rPr>
-              <w:t>[</w:t>
-            </w:r>
-            <w:proofErr w:type="gramEnd"/>
-            <w:r>
-              <w:rPr>
-                <w:rFonts w:hint="eastAsia"/>
-                <w:vertAlign w:val="superscript"/>
-              </w:rPr>
-              <w:t>3]</w:t>
-            </w:r>
-            <w:r>
-              <w:rPr>
-                <w:rFonts w:hint="eastAsia"/>
-              </w:rPr>
-              <w:t>算法经过三轮筛选，最终脱颖而出。到了</w:t>
+              <w:t xml:space="preserve"> [3]</w:t>
+            </w:r>
+            <w:r>
+              <w:rPr>
+                <w:rFonts w:hint="eastAsia"/>
+              </w:rPr>
+              <w:t xml:space="preserve"> </w:t>
+            </w:r>
+            <w:r>
+              <w:rPr>
+                <w:rFonts w:hint="eastAsia"/>
+              </w:rPr>
+              <w:t>算法经过三轮筛选</w:t>
+            </w:r>
+            <w:r>
+              <w:rPr>
+                <w:rFonts w:hint="eastAsia"/>
+              </w:rPr>
+              <w:t>，最终脱颖而出。到了</w:t>
             </w:r>
             <w:r>
               <w:rPr>
@@ -4786,7 +4786,6 @@
               </w:rPr>
               <w:t>）</w:t>
             </w:r>
-            <w:proofErr w:type="gramStart"/>
             <w:r>
               <w:rPr>
                 <w:rFonts w:hint="eastAsia"/>
@@ -4797,14 +4796,19 @@
               <w:rPr>
                 <w:rFonts w:hint="eastAsia"/>
               </w:rPr>
-              <w:t>(</w:t>
-            </w:r>
-            <w:proofErr w:type="gramEnd"/>
-            <w:r>
-              <w:rPr>
-                <w:rFonts w:hint="eastAsia"/>
-              </w:rPr>
-              <w:t>ASCI)</w:t>
+              <w:t>（</w:t>
+            </w:r>
+            <w:r>
+              <w:rPr>
+                <w:rFonts w:hint="eastAsia"/>
+              </w:rPr>
+              <w:t>ASCI</w:t>
+            </w:r>
+            <w:r>
+              <w:rPr>
+                <w:rFonts w:hint="eastAsia"/>
+              </w:rPr>
+              <w:t>）</w:t>
             </w:r>
             <w:r>
               <w:rPr>
@@ -4816,7 +4820,19 @@
               <w:rPr>
                 <w:rFonts w:hint="eastAsia"/>
               </w:rPr>
-              <w:t>(FPGA)</w:t>
+              <w:t>（</w:t>
+            </w:r>
+            <w:r>
+              <w:rPr>
+                <w:rFonts w:hint="eastAsia"/>
+              </w:rPr>
+              <w:t>FPGA</w:t>
+            </w:r>
+            <w:r>
+              <w:rPr>
+                <w:rFonts w:hint="eastAsia"/>
+              </w:rPr>
+              <w:t>）</w:t>
             </w:r>
             <w:r>
               <w:rPr>
@@ -5233,14 +5249,28 @@
               <w:rPr>
                 <w:rFonts w:hint="eastAsia"/>
               </w:rPr>
-              <w:t>Xilinx Spartan-II FPGA (XC2S</w:t>
-            </w:r>
-            <w:proofErr w:type="gramStart"/>
-            <w:r>
-              <w:rPr>
-                <w:rFonts w:hint="eastAsia"/>
-              </w:rPr>
-              <w:t>15)</w:t>
+              <w:t xml:space="preserve">Xilinx Spartan-II FPGA </w:t>
+            </w:r>
+            <w:r>
+              <w:rPr>
+                <w:rFonts w:hint="eastAsia"/>
+              </w:rPr>
+              <w:t>（</w:t>
+            </w:r>
+            <w:r>
+              <w:rPr>
+                <w:rFonts w:hint="eastAsia"/>
+              </w:rPr>
+              <w:t>XC2S</w:t>
+            </w:r>
+            <w:r>
+              <w:t>15</w:t>
+            </w:r>
+            <w:r>
+              <w:rPr>
+                <w:rFonts w:hint="eastAsia"/>
+              </w:rPr>
+              <w:t>）</w:t>
             </w:r>
             <w:r>
               <w:rPr>
@@ -5248,7 +5278,6 @@
               </w:rPr>
               <w:t>上实现了面积资源</w:t>
             </w:r>
-            <w:proofErr w:type="gramEnd"/>
             <w:r>
               <w:rPr>
                 <w:rFonts w:hint="eastAsia"/>
@@ -5287,16 +5316,27 @@
             </w:r>
             <w:r>
               <w:rPr>
-                <w:rFonts w:hint="eastAsia"/>
                 <w:vertAlign w:val="superscript"/>
               </w:rPr>
-              <w:t>[13]</w:t>
-            </w:r>
-            <w:r>
-              <w:rPr>
-                <w:rFonts w:hint="eastAsia"/>
-              </w:rPr>
-              <w:t>。然而，对于以</w:t>
+              <w:t xml:space="preserve"> [13]</w:t>
+            </w:r>
+            <w:r>
+              <w:rPr>
+                <w:rFonts w:hint="eastAsia"/>
+              </w:rPr>
+              <w:t xml:space="preserve"> </w:t>
+            </w:r>
+            <w:r>
+              <w:rPr>
+                <w:rFonts w:hint="eastAsia"/>
+              </w:rPr>
+              <w:t>。</w:t>
+            </w:r>
+            <w:r>
+              <w:rPr>
+                <w:rFonts w:hint="eastAsia"/>
+              </w:rPr>
+              <w:t>然而，对于以</w:t>
             </w:r>
             <w:r>
               <w:rPr>
@@ -5336,16 +5376,27 @@
             </w:r>
             <w:r>
               <w:rPr>
-                <w:rFonts w:hint="eastAsia"/>
                 <w:vertAlign w:val="superscript"/>
               </w:rPr>
-              <w:t>[14]</w:t>
-            </w:r>
-            <w:r>
-              <w:rPr>
-                <w:rFonts w:hint="eastAsia"/>
-              </w:rPr>
-              <w:t>。这种技术可以实现比特级的数据带宽。</w:t>
+              <w:t xml:space="preserve"> [14]</w:t>
+            </w:r>
+            <w:r>
+              <w:rPr>
+                <w:rFonts w:hint="eastAsia"/>
+              </w:rPr>
+              <w:t xml:space="preserve"> </w:t>
+            </w:r>
+            <w:r>
+              <w:rPr>
+                <w:rFonts w:hint="eastAsia"/>
+              </w:rPr>
+              <w:t>。</w:t>
+            </w:r>
+            <w:r>
+              <w:rPr>
+                <w:rFonts w:hint="eastAsia"/>
+              </w:rPr>
+              <w:t>这种技术可以实现比特级的数据带宽。</w:t>
             </w:r>
           </w:p>
           <w:p>
@@ -5435,240 +5486,254 @@
             </w:r>
             <w:r>
               <w:rPr>
-                <w:rFonts w:hint="eastAsia"/>
                 <w:vertAlign w:val="superscript"/>
               </w:rPr>
+              <w:t xml:space="preserve"> [16]</w:t>
+            </w:r>
+            <w:r>
+              <w:rPr>
+                <w:rFonts w:hint="eastAsia"/>
+              </w:rPr>
+              <w:t xml:space="preserve"> </w:t>
+            </w:r>
+            <w:r>
+              <w:rPr>
+                <w:rFonts w:hint="eastAsia"/>
+              </w:rPr>
+              <w:t>，</w:t>
+            </w:r>
+            <w:r>
+              <w:rPr>
+                <w:rFonts w:hint="eastAsia"/>
+              </w:rPr>
+              <w:t>这极大地提高了</w:t>
+            </w:r>
+            <w:r>
+              <w:rPr>
+                <w:rFonts w:hint="eastAsia"/>
+              </w:rPr>
+              <w:t>RC4</w:t>
+            </w:r>
+            <w:r>
+              <w:rPr>
+                <w:rFonts w:hint="eastAsia"/>
+                <w:vertAlign w:val="superscript"/>
+              </w:rPr>
               <w:t>[</w:t>
             </w:r>
-            <w:proofErr w:type="gramStart"/>
-            <w:r>
-              <w:rPr>
-                <w:rFonts w:hint="eastAsia"/>
+            <w:r>
+              <w:rPr>
                 <w:vertAlign w:val="superscript"/>
               </w:rPr>
+              <w:t>17]</w:t>
+            </w:r>
+            <w:r>
+              <w:rPr>
+                <w:rFonts w:hint="eastAsia"/>
+              </w:rPr>
+              <w:t xml:space="preserve"> </w:t>
+            </w:r>
+            <w:r>
+              <w:rPr>
+                <w:rFonts w:hint="eastAsia"/>
+              </w:rPr>
+              <w:t>算法的吞吐量</w:t>
+            </w:r>
+            <w:r>
+              <w:rPr>
+                <w:rFonts w:hint="eastAsia"/>
+              </w:rPr>
+              <w:t>。</w:t>
+            </w:r>
+          </w:p>
+          <w:p>
+            <w:pPr>
+              <w:pStyle w:val="body"/>
+            </w:pPr>
+            <w:r>
+              <w:rPr>
+                <w:rFonts w:hint="eastAsia"/>
+              </w:rPr>
+              <w:t>迭代实现的核心思想是在同一周期内运算加密算法的一轮函数。通过反馈机制，可以实现多轮函数的计算。这种方法可以减少加密所需的面积，但会增加加密所需的延迟。值得注意的是，迭代实现在面积与吞吐量之间实现了较好的平衡。在</w:t>
+            </w:r>
+            <w:r>
+              <w:rPr>
+                <w:rFonts w:hint="eastAsia"/>
+              </w:rPr>
+              <w:t>AES</w:t>
+            </w:r>
+            <w:r>
+              <w:rPr>
+                <w:rFonts w:hint="eastAsia"/>
+              </w:rPr>
+              <w:t>算法竞选的最终轮中</w:t>
+            </w:r>
+            <w:r>
+              <w:t xml:space="preserve">, </w:t>
+            </w:r>
+            <w:proofErr w:type="spellStart"/>
+            <w:r>
+              <w:rPr>
+                <w:rFonts w:hint="eastAsia"/>
+              </w:rPr>
+              <w:t>Elbirt</w:t>
+            </w:r>
+            <w:proofErr w:type="spellEnd"/>
+            <w:r>
+              <w:rPr>
+                <w:rFonts w:hint="eastAsia"/>
+              </w:rPr>
+              <w:t>等人的迭代实现的</w:t>
+            </w:r>
+            <w:r>
+              <w:rPr>
+                <w:rFonts w:hint="eastAsia"/>
+              </w:rPr>
+              <w:t>Rijndael</w:t>
+            </w:r>
+            <w:r>
+              <w:rPr>
+                <w:rFonts w:hint="eastAsia"/>
+              </w:rPr>
+              <w:t>获得了最高的吞吐量与面积比</w:t>
+            </w:r>
+            <w:r>
+              <w:rPr>
+                <w:vertAlign w:val="superscript"/>
+              </w:rPr>
+              <w:t xml:space="preserve"> [15]</w:t>
+            </w:r>
+            <w:r>
+              <w:rPr>
+                <w:rFonts w:hint="eastAsia"/>
+              </w:rPr>
+              <w:t xml:space="preserve"> </w:t>
+            </w:r>
+            <w:r>
+              <w:rPr>
+                <w:rFonts w:hint="eastAsia"/>
+              </w:rPr>
+              <w:t>。</w:t>
+            </w:r>
+            <w:r>
+              <w:rPr>
+                <w:rFonts w:hint="eastAsia"/>
+              </w:rPr>
+              <w:t>类似的情况也出现在</w:t>
+            </w:r>
+            <w:r>
+              <w:rPr>
+                <w:rFonts w:hint="eastAsia"/>
+              </w:rPr>
+              <w:t>LWC</w:t>
+            </w:r>
+            <w:r>
+              <w:rPr>
+                <w:rFonts w:hint="eastAsia"/>
+              </w:rPr>
+              <w:t>竞赛中。</w:t>
+            </w:r>
+            <w:r>
+              <w:rPr>
+                <w:rFonts w:hint="eastAsia"/>
+              </w:rPr>
+              <w:t>ASCON</w:t>
+            </w:r>
+            <w:r>
+              <w:rPr>
+                <w:rFonts w:hint="eastAsia"/>
+              </w:rPr>
+              <w:t>算法的迭代实现在面积与吞吐量上取得了较好的平衡</w:t>
+            </w:r>
+            <w:r>
+              <w:rPr>
+                <w:rFonts w:hint="eastAsia"/>
+                <w:vertAlign w:val="superscript"/>
+              </w:rPr>
+              <w:t>[</w:t>
+            </w:r>
+            <w:r>
+              <w:rPr>
+                <w:vertAlign w:val="superscript"/>
+              </w:rPr>
               <w:t>16]</w:t>
             </w:r>
             <w:r>
               <w:rPr>
                 <w:rFonts w:hint="eastAsia"/>
               </w:rPr>
-              <w:t>，</w:t>
-            </w:r>
-            <w:proofErr w:type="gramEnd"/>
-            <w:r>
-              <w:rPr>
-                <w:rFonts w:hint="eastAsia"/>
-              </w:rPr>
-              <w:t>这极大地提高了</w:t>
-            </w:r>
-            <w:r>
-              <w:rPr>
-                <w:rFonts w:hint="eastAsia"/>
-              </w:rPr>
-              <w:t>RC4</w:t>
+              <w:t xml:space="preserve"> </w:t>
+            </w:r>
+            <w:r>
+              <w:rPr>
+                <w:rFonts w:hint="eastAsia"/>
+              </w:rPr>
+              <w:t>。</w:t>
+            </w:r>
+          </w:p>
+          <w:p>
+            <w:pPr>
+              <w:pStyle w:val="body"/>
+            </w:pPr>
+            <w:r>
+              <w:rPr>
+                <w:rFonts w:hint="eastAsia"/>
+              </w:rPr>
+              <w:t>流水线实现的核心思想是将加密算法的一轮函数分解为多个阶段。这样，每个阶段的计算可以并行进行，实现多个分组同时加密。这种方法可以显著提高加密所需的吞吐量，但会增加实现的面积。</w:t>
+            </w:r>
+            <w:proofErr w:type="spellStart"/>
+            <w:r>
+              <w:rPr>
+                <w:rFonts w:hint="eastAsia"/>
+              </w:rPr>
+              <w:t>Kryjak</w:t>
+            </w:r>
+            <w:proofErr w:type="spellEnd"/>
+            <w:r>
+              <w:rPr>
+                <w:rFonts w:hint="eastAsia"/>
+              </w:rPr>
+              <w:t>等人运用了这种流水线技术</w:t>
             </w:r>
             <w:r>
               <w:rPr>
                 <w:rFonts w:hint="eastAsia"/>
                 <w:vertAlign w:val="superscript"/>
               </w:rPr>
-              <w:t>[17]</w:t>
-            </w:r>
-            <w:r>
-              <w:rPr>
-                <w:rFonts w:hint="eastAsia"/>
-              </w:rPr>
-              <w:t>算法的吞吐量。</w:t>
-            </w:r>
-          </w:p>
-          <w:p>
-            <w:pPr>
-              <w:pStyle w:val="body"/>
-            </w:pPr>
-            <w:r>
-              <w:rPr>
-                <w:rFonts w:hint="eastAsia"/>
-              </w:rPr>
-              <w:t>迭代实现的核心思想是在同一周期内运算加密算法的一轮函数。通过反馈机制，可以实现多轮函数的计算。这种方法可以减少加密所需的面积，但会增加加密所需的延迟。值得注意的是，迭代实现在面积与吞吐量之间实现了较好的平衡。在</w:t>
-            </w:r>
-            <w:r>
-              <w:rPr>
-                <w:rFonts w:hint="eastAsia"/>
-              </w:rPr>
-              <w:t>AES</w:t>
-            </w:r>
-            <w:r>
-              <w:rPr>
-                <w:rFonts w:hint="eastAsia"/>
-              </w:rPr>
-              <w:t>算法竞选的最终轮中</w:t>
-            </w:r>
-            <w:r>
-              <w:t xml:space="preserve">, </w:t>
-            </w:r>
-            <w:proofErr w:type="spellStart"/>
-            <w:r>
-              <w:rPr>
-                <w:rFonts w:hint="eastAsia"/>
-              </w:rPr>
-              <w:t>Elbirt</w:t>
-            </w:r>
-            <w:proofErr w:type="spellEnd"/>
-            <w:r>
-              <w:rPr>
-                <w:rFonts w:hint="eastAsia"/>
-              </w:rPr>
-              <w:t>等人的迭代实现的</w:t>
-            </w:r>
-            <w:r>
-              <w:rPr>
-                <w:rFonts w:hint="eastAsia"/>
-              </w:rPr>
-              <w:t>Rijndael</w:t>
-            </w:r>
-            <w:proofErr w:type="gramStart"/>
-            <w:r>
-              <w:rPr>
-                <w:rFonts w:hint="eastAsia"/>
-              </w:rPr>
-              <w:t>获得了最高的吞吐量与面积比</w:t>
-            </w:r>
-            <w:r>
-              <w:rPr>
-                <w:rFonts w:hint="eastAsia"/>
+              <w:t>[18]</w:t>
+            </w:r>
+            <w:r>
+              <w:rPr>
+                <w:rFonts w:hint="eastAsia"/>
+              </w:rPr>
+              <w:t>。他们对</w:t>
+            </w:r>
+            <w:r>
+              <w:t>CLEFIA</w:t>
+            </w:r>
+            <w:r>
+              <w:rPr>
                 <w:vertAlign w:val="superscript"/>
               </w:rPr>
-              <w:t>[</w:t>
-            </w:r>
-            <w:proofErr w:type="gramEnd"/>
-            <w:r>
-              <w:rPr>
-                <w:rFonts w:hint="eastAsia"/>
-                <w:vertAlign w:val="superscript"/>
-              </w:rPr>
-              <w:t>15]</w:t>
-            </w:r>
-            <w:r>
-              <w:rPr>
-                <w:rFonts w:hint="eastAsia"/>
-              </w:rPr>
-              <w:t>。类似的情况也出现在</w:t>
-            </w:r>
-            <w:r>
-              <w:rPr>
-                <w:rFonts w:hint="eastAsia"/>
-              </w:rPr>
-              <w:t>LWC</w:t>
-            </w:r>
-            <w:r>
-              <w:rPr>
-                <w:rFonts w:hint="eastAsia"/>
-              </w:rPr>
-              <w:t>竞赛中。</w:t>
-            </w:r>
-            <w:r>
-              <w:rPr>
-                <w:rFonts w:hint="eastAsia"/>
-              </w:rPr>
-              <w:t>ASCON</w:t>
-            </w:r>
-            <w:r>
-              <w:rPr>
-                <w:rFonts w:hint="eastAsia"/>
-              </w:rPr>
-              <w:t>算法的迭代实现在面积与吞吐量上取得了较好的平衡</w:t>
-            </w:r>
-            <w:r>
-              <w:rPr>
-                <w:rFonts w:hint="eastAsia"/>
-                <w:vertAlign w:val="superscript"/>
-              </w:rPr>
-              <w:t>[</w:t>
-            </w:r>
-            <w:r>
-              <w:rPr>
-                <w:vertAlign w:val="superscript"/>
-              </w:rPr>
-              <w:t>1</w:t>
-            </w:r>
-            <w:r>
-              <w:rPr>
-                <w:rFonts w:hint="eastAsia"/>
-                <w:vertAlign w:val="superscript"/>
-              </w:rPr>
-              <w:t>6]</w:t>
-            </w:r>
-            <w:r>
-              <w:rPr>
-                <w:rFonts w:hint="eastAsia"/>
-              </w:rPr>
-              <w:t>。</w:t>
-            </w:r>
-          </w:p>
-          <w:p>
-            <w:pPr>
-              <w:pStyle w:val="body"/>
-            </w:pPr>
-            <w:r>
-              <w:rPr>
-                <w:rFonts w:hint="eastAsia"/>
-              </w:rPr>
-              <w:t>流水线实现的核心思想是将加密算法的一轮函数分解为多个阶段。这样，每个阶段的计算可以并行进行，实现多个分组同时加密。这种方法可以显著提高加密所需的吞吐量，但会增加实现的面积。</w:t>
-            </w:r>
-            <w:proofErr w:type="spellStart"/>
-            <w:r>
-              <w:rPr>
-                <w:rFonts w:hint="eastAsia"/>
-              </w:rPr>
-              <w:t>Kryjak</w:t>
-            </w:r>
-            <w:proofErr w:type="spellEnd"/>
-            <w:r>
-              <w:rPr>
-                <w:rFonts w:hint="eastAsia"/>
-              </w:rPr>
-              <w:t>等人运用了这种流水线技术</w:t>
-            </w:r>
-            <w:r>
-              <w:rPr>
-                <w:rFonts w:hint="eastAsia"/>
-                <w:vertAlign w:val="superscript"/>
-              </w:rPr>
-              <w:t>[18]</w:t>
-            </w:r>
-            <w:r>
-              <w:rPr>
-                <w:rFonts w:hint="eastAsia"/>
-              </w:rPr>
-              <w:t>。他们对</w:t>
-            </w:r>
-            <w:proofErr w:type="gramStart"/>
-            <w:r>
-              <w:rPr>
-                <w:rFonts w:hint="eastAsia"/>
-              </w:rPr>
-              <w:t>CLEFIA</w:t>
-            </w:r>
-            <w:r>
-              <w:rPr>
-                <w:rFonts w:hint="eastAsia"/>
-                <w:vertAlign w:val="superscript"/>
-              </w:rPr>
-              <w:t>[</w:t>
-            </w:r>
-            <w:proofErr w:type="gramEnd"/>
-            <w:r>
-              <w:rPr>
-                <w:rFonts w:hint="eastAsia"/>
-                <w:vertAlign w:val="superscript"/>
-              </w:rPr>
-              <w:t>19]</w:t>
-            </w:r>
-            <w:r>
-              <w:rPr>
-                <w:rFonts w:hint="eastAsia"/>
-              </w:rPr>
-              <w:t>算法进行了实现，极大地提高了加密的吞吐量。然而，考虑到所需的资源，这种实现主要适用于超性能计算场景。</w:t>
+              <w:t xml:space="preserve"> [19]</w:t>
+            </w:r>
+            <w:r>
+              <w:rPr>
+                <w:rFonts w:hint="eastAsia"/>
+              </w:rPr>
+              <w:t xml:space="preserve"> </w:t>
+            </w:r>
+            <w:r>
+              <w:rPr>
+                <w:rFonts w:hint="eastAsia"/>
+              </w:rPr>
+              <w:t>算法进行了实现</w:t>
+            </w:r>
+            <w:r>
+              <w:rPr>
+                <w:rFonts w:hint="eastAsia"/>
+              </w:rPr>
+              <w:t>，极大地提高了加密的吞吐量。然而，考虑到所需的资源，这种实现主要适用于超性能计算场景。</w:t>
             </w:r>
           </w:p>
           <w:p>
@@ -5790,10 +5855,8 @@
               </w:rPr>
               <w:t>[</w:t>
             </w:r>
-            <w:proofErr w:type="gramStart"/>
-            <w:r>
-              <w:rPr>
-                <w:rFonts w:hint="eastAsia"/>
+            <w:r>
+              <w:rPr>
                 <w:vertAlign w:val="superscript"/>
               </w:rPr>
               <w:t>20]</w:t>
@@ -5802,9 +5865,14 @@
               <w:rPr>
                 <w:rFonts w:hint="eastAsia"/>
               </w:rPr>
+              <w:t xml:space="preserve"> </w:t>
+            </w:r>
+            <w:r>
+              <w:rPr>
+                <w:rFonts w:hint="eastAsia"/>
+              </w:rPr>
               <w:t>。</w:t>
             </w:r>
-            <w:proofErr w:type="gramEnd"/>
             <w:r>
               <w:rPr>
                 <w:rFonts w:hint="eastAsia"/>
@@ -5859,14 +5927,25 @@
               <w:rPr>
                 <w:rFonts w:hint="eastAsia"/>
               </w:rPr>
-              <w:t>微控制器上，刷新了当时的最快加密记录</w:t>
-            </w:r>
-            <w:r>
-              <w:rPr>
-                <w:rFonts w:hint="eastAsia"/>
+              <w:t>微控制器上，</w:t>
+            </w:r>
+            <w:r>
+              <w:rPr>
+                <w:rFonts w:hint="eastAsia"/>
+              </w:rPr>
+              <w:t>刷新了当时的最快加密记录</w:t>
+            </w:r>
+            <w:r>
+              <w:rPr>
                 <w:vertAlign w:val="superscript"/>
               </w:rPr>
-              <w:t>[21]</w:t>
+              <w:t xml:space="preserve"> [21]</w:t>
+            </w:r>
+            <w:r>
+              <w:rPr>
+                <w:rFonts w:hint="eastAsia"/>
+              </w:rPr>
+              <w:t xml:space="preserve"> </w:t>
             </w:r>
             <w:r>
               <w:rPr>
@@ -6134,18 +6213,51 @@
             </w:r>
             <w:r>
               <w:rPr>
-                <w:rFonts w:hint="eastAsia"/>
                 <w:vertAlign w:val="superscript"/>
               </w:rPr>
-              <w:t>[</w:t>
-            </w:r>
-            <w:proofErr w:type="gramStart"/>
-            <w:r>
-              <w:rPr>
-                <w:rFonts w:hint="eastAsia"/>
+              <w:t xml:space="preserve"> [26]</w:t>
+            </w:r>
+            <w:r>
+              <w:rPr>
+                <w:rFonts w:hint="eastAsia"/>
+              </w:rPr>
+              <w:t xml:space="preserve"> </w:t>
+            </w:r>
+            <w:r>
+              <w:rPr>
+                <w:rFonts w:hint="eastAsia"/>
+              </w:rPr>
+              <w:t>。</w:t>
+            </w:r>
+            <w:r>
+              <w:rPr>
+                <w:rFonts w:hint="eastAsia"/>
+              </w:rPr>
+              <w:t>此外，也可以利用</w:t>
+            </w:r>
+            <w:r>
+              <w:rPr>
+                <w:rFonts w:hint="eastAsia"/>
+              </w:rPr>
+              <w:t>GPU</w:t>
+            </w:r>
+            <w:r>
+              <w:rPr>
+                <w:rFonts w:hint="eastAsia"/>
+              </w:rPr>
+              <w:t>来实现加密</w:t>
+            </w:r>
+            <w:r>
+              <w:rPr>
                 <w:vertAlign w:val="superscript"/>
               </w:rPr>
-              <w:t>26]</w:t>
+              <w:t xml:space="preserve"> [21]</w:t>
+            </w:r>
+            <w:r>
+              <w:rPr>
+                <w:rFonts w:hint="eastAsia"/>
+              </w:rPr>
+              <w:t xml:space="preserve"> </w:t>
             </w:r>
             <w:r>
               <w:rPr>
@@ -6153,37 +6265,11 @@
               </w:rPr>
               <w:t>。</w:t>
             </w:r>
-            <w:proofErr w:type="gramEnd"/>
-            <w:r>
-              <w:rPr>
-                <w:rFonts w:hint="eastAsia"/>
-              </w:rPr>
-              <w:t>此外，也可以利用</w:t>
-            </w:r>
-            <w:r>
-              <w:rPr>
-                <w:rFonts w:hint="eastAsia"/>
-              </w:rPr>
-              <w:t>GPU</w:t>
-            </w:r>
-            <w:r>
-              <w:rPr>
-                <w:rFonts w:hint="eastAsia"/>
-              </w:rPr>
-              <w:t>来实现加密</w:t>
-            </w:r>
-            <w:r>
-              <w:rPr>
-                <w:rFonts w:hint="eastAsia"/>
-                <w:vertAlign w:val="superscript"/>
-              </w:rPr>
-              <w:t>[21]</w:t>
-            </w:r>
-            <w:r>
-              <w:rPr>
-                <w:rFonts w:hint="eastAsia"/>
-              </w:rPr>
-              <w:t>。这些都是软件实现的重要方向。</w:t>
+            <w:r>
+              <w:rPr>
+                <w:rFonts w:hint="eastAsia"/>
+              </w:rPr>
+              <w:t>这些都是软件实现的重要方向。</w:t>
             </w:r>
           </w:p>
           <w:p>
@@ -7072,7 +7158,113 @@
               <w:pStyle w:val="body"/>
             </w:pPr>
             <w:r>
-              <w:t>最后，车联网与人的出行息息相关，车联网的安全严重影响着人民的财产和生命安全。对轻量级分组密码的分析研究能够有效提高我国智能网联汽车的安全性，在理论研究及实际应用中都有着非常重要的意义，无论从战略意义还是安全角度考虑都至关重要，将具有巨大的应用需求和广阔的市场应用前景。</w:t>
+              <w:rPr>
+                <w:rFonts w:hint="eastAsia"/>
+              </w:rPr>
+              <w:t>项目研究的三个方面，硬件实现、软件实现和软硬件协同实现，都具有广泛的应用前景。硬件实现主要适用于专用集成电路</w:t>
+            </w:r>
+            <w:r>
+              <w:rPr>
+                <w:rFonts w:hint="eastAsia"/>
+              </w:rPr>
+              <w:t>（</w:t>
+            </w:r>
+            <w:r>
+              <w:rPr>
+                <w:rFonts w:hint="eastAsia"/>
+              </w:rPr>
+              <w:t>ASIC</w:t>
+            </w:r>
+            <w:r>
+              <w:rPr>
+                <w:rFonts w:hint="eastAsia"/>
+              </w:rPr>
+              <w:t>）和现场可编程门阵列</w:t>
+            </w:r>
+            <w:r>
+              <w:t xml:space="preserve"> </w:t>
+            </w:r>
+            <w:r>
+              <w:rPr>
+                <w:rFonts w:hint="eastAsia"/>
+              </w:rPr>
+              <w:t>（</w:t>
+            </w:r>
+            <w:r>
+              <w:rPr>
+                <w:rFonts w:hint="eastAsia"/>
+              </w:rPr>
+              <w:t>FPGA</w:t>
+            </w:r>
+            <w:r>
+              <w:rPr>
+                <w:rFonts w:hint="eastAsia"/>
+              </w:rPr>
+              <w:t>）</w:t>
+            </w:r>
+            <w:r>
+              <w:rPr>
+                <w:rFonts w:hint="eastAsia"/>
+              </w:rPr>
+              <w:t>。在对加密性能和成本有较高要求的场景下，硬件实现具有不可替代的地位。例如，可以应用于</w:t>
+            </w:r>
+            <w:r>
+              <w:rPr>
+                <w:rFonts w:hint="eastAsia"/>
+              </w:rPr>
+              <w:t>IC</w:t>
+            </w:r>
+            <w:r>
+              <w:rPr>
+                <w:rFonts w:hint="eastAsia"/>
+              </w:rPr>
+              <w:t>无线射频卡、云加密机等。软件实现主要适用于</w:t>
+            </w:r>
+            <w:r>
+              <w:rPr>
+                <w:rFonts w:hint="eastAsia"/>
+              </w:rPr>
+              <w:t>8-bit</w:t>
+            </w:r>
+            <w:r>
+              <w:rPr>
+                <w:rFonts w:hint="eastAsia"/>
+              </w:rPr>
+              <w:t>或</w:t>
+            </w:r>
+            <w:r>
+              <w:rPr>
+                <w:rFonts w:hint="eastAsia"/>
+              </w:rPr>
+              <w:t>32-bit</w:t>
+            </w:r>
+            <w:r>
+              <w:rPr>
+                <w:rFonts w:hint="eastAsia"/>
+              </w:rPr>
+              <w:t>的微控制器。在对加密算法部署灵活性有较高要求的场景下，软件实现具有广泛的应用前景。例如，可以应用于智能家居、车联网等。软硬件协同实现主要适用于同时对加密性能、成本和灵活性有较高要求的场景。例如，可以应用于区块链等。</w:t>
+            </w:r>
+          </w:p>
+          <w:p>
+            <w:pPr>
+              <w:pStyle w:val="body"/>
+            </w:pPr>
+            <w:r>
+              <w:rPr>
+                <w:rFonts w:hint="eastAsia"/>
+              </w:rPr>
+              <w:t>在轻量级加密算法领域，我国相对于国际顶尖水平存在一定的差距。这种差距也体现在轻量级加密算法的实现上。本项目深入研究轻量级加密算法实现的三个方面，包括硬件实现、软件实现和软硬件协同实现。这将有助于推动我国在轻量级加密算法领域的研究进展，弥补与国际水平的差距。同时，这也为我国在轻量级加密算法的标准化过程中提供了实现性能上的评估，推进轻量级加密算法的标准化。</w:t>
+            </w:r>
+          </w:p>
+          <w:p>
+            <w:pPr>
+              <w:pStyle w:val="body"/>
+            </w:pPr>
+            <w:r>
+              <w:rPr>
+                <w:rFonts w:hint="eastAsia"/>
+              </w:rPr>
+              <w:t>总的来说，本项目的研究成果具有广泛的应用前景和学术价值。对于不同的应用场景，可以提供各种实现方案，以实现更低的成本、更高的性能和更高的灵活性。此外，本项目的研究成果将推动我国在轻量级加密算法领域的研究进展，促进我国在轻量级加密算法实现上的独立自主。</w:t>
             </w:r>
           </w:p>
           <w:p>
@@ -7111,45 +7303,192 @@
           <w:p>
             <w:pPr>
               <w:pStyle w:val="body"/>
-            </w:pPr>
-            <w:r>
+              <w:rPr>
+                <w:b/>
+              </w:rPr>
+            </w:pPr>
+            <w:r>
+              <w:rPr>
+                <w:rFonts w:hint="eastAsia"/>
+              </w:rPr>
               <w:t>本项目组主要成员中，有研究生</w:t>
             </w:r>
             <w:r>
+              <w:rPr>
+                <w:rFonts w:hint="eastAsia"/>
+              </w:rPr>
               <w:t xml:space="preserve"> 4 </w:t>
             </w:r>
             <w:r>
-              <w:t>人（包括申请人黄现彤）。本项目组一直从事轻量级分组密码算法的分析与设计研究，在该领域取得一定的研究成果，目前取得的成果有发明专利</w:t>
-            </w:r>
-            <w:r>
+              <w:rPr>
+                <w:rFonts w:hint="eastAsia"/>
+              </w:rPr>
+              <w:t>人（包括申请人向嘉豪）。本项目组一直从事轻量级分组密码算法的实现、分析与设计研究，在该领域取得一定的研究成果，目前取得的成果有中科院</w:t>
+            </w:r>
+            <w:r>
+              <w:rPr>
+                <w:rFonts w:hint="eastAsia"/>
+              </w:rPr>
               <w:t>3</w:t>
             </w:r>
             <w:r>
-              <w:t>项，发表论文</w:t>
-            </w:r>
-            <w:r>
-              <w:t>2</w:t>
-            </w:r>
-            <w:r>
-              <w:t>篇，担任并已结题的国家级、省级、校级项目</w:t>
-            </w:r>
-            <w:r>
-              <w:t>4</w:t>
-            </w:r>
-            <w:r>
-              <w:t>项</w:t>
-            </w:r>
-            <w:r>
+              <w:rPr>
+                <w:rFonts w:hint="eastAsia"/>
+              </w:rPr>
+              <w:t>区论文</w:t>
+            </w:r>
+            <w:r>
+              <w:rPr>
+                <w:rFonts w:hint="eastAsia"/>
+              </w:rPr>
+              <w:t>1</w:t>
+            </w:r>
+            <w:r>
+              <w:rPr>
+                <w:rFonts w:hint="eastAsia"/>
+              </w:rPr>
+              <w:t>篇。因此，本项目组对轻量级分组密码方向形成了一定的研究基础，对研究轻量级分组密码算法的实现有着重要意义。</w:t>
+            </w:r>
+          </w:p>
+          <w:p>
+            <w:pPr>
+              <w:pStyle w:val="Heading2"/>
+            </w:pPr>
+            <w:r>
+              <w:t>4.</w:t>
+            </w:r>
+            <w:proofErr w:type="gramStart"/>
+            <w:r>
+              <w:rPr>
+                <w:rFonts w:hint="eastAsia"/>
+              </w:rPr>
+              <w:t>2.</w:t>
+            </w:r>
+            <w:r>
+              <w:t>现有研究条件</w:t>
+            </w:r>
+            <w:proofErr w:type="gramEnd"/>
+          </w:p>
+          <w:p>
+            <w:pPr>
+              <w:pStyle w:val="body"/>
+              <w:rPr>
+                <w:b/>
+              </w:rPr>
+            </w:pPr>
+            <w:r>
+              <w:rPr>
+                <w:rFonts w:hint="eastAsia"/>
+              </w:rPr>
+              <w:t>项目组所依托的</w:t>
+            </w:r>
+            <w:r>
+              <w:rPr>
+                <w:rFonts w:hint="eastAsia"/>
+              </w:rPr>
+              <w:t xml:space="preserve"> </w:t>
+            </w:r>
+            <w:r>
+              <w:rPr>
+                <w:rFonts w:hint="eastAsia"/>
+              </w:rPr>
+              <w:t>“嵌入式计算与信息安全研究所”</w:t>
+            </w:r>
+            <w:r>
+              <w:rPr>
+                <w:rFonts w:hint="eastAsia"/>
+              </w:rPr>
+              <w:t xml:space="preserve"> </w:t>
+            </w:r>
+            <w:r>
+              <w:rPr>
+                <w:rFonts w:hint="eastAsia"/>
+              </w:rPr>
+              <w:t>湖南省重点实验室，目前占地面积</w:t>
+            </w:r>
+            <w:r>
+              <w:rPr>
+                <w:rFonts w:hint="eastAsia"/>
+              </w:rPr>
+              <w:t>80</w:t>
+            </w:r>
+            <w:r>
+              <w:rPr>
+                <w:rFonts w:hint="eastAsia"/>
+              </w:rPr>
+              <w:t>平米，相应重要的实验研发设备均已购置，能提供项目良好的研究开发和工作环境，学校对科研工作很重视，也能提供足够的科研工作时间。该研究所有一支稳定的队伍（在职在岗的教师</w:t>
+            </w:r>
+            <w:r>
+              <w:rPr>
+                <w:rFonts w:hint="eastAsia"/>
+              </w:rPr>
+              <w:t xml:space="preserve"> 2 </w:t>
+            </w:r>
+            <w:r>
+              <w:rPr>
+                <w:rFonts w:hint="eastAsia"/>
+              </w:rPr>
+              <w:t>人，博士、硕士研究生</w:t>
+            </w:r>
+            <w:r>
+              <w:rPr>
+                <w:rFonts w:hint="eastAsia"/>
+              </w:rPr>
+              <w:t>30</w:t>
+            </w:r>
+            <w:r>
+              <w:rPr>
+                <w:rFonts w:hint="eastAsia"/>
+              </w:rPr>
+              <w:t>多人）长期从事轻量级密码算法构造及应用、轻量级密码算法优化、轻量级密码算法安全性分析、密码算法攻击的研究，目前发表多篇</w:t>
+            </w:r>
+            <w:r>
+              <w:rPr>
+                <w:rFonts w:hint="eastAsia"/>
+              </w:rPr>
+              <w:t>SCI</w:t>
+            </w:r>
+            <w:r>
+              <w:rPr>
+                <w:rFonts w:hint="eastAsia"/>
+              </w:rPr>
+              <w:t>论文、申请了多项专利，特别在</w:t>
+            </w:r>
+            <w:r>
+              <w:rPr>
+                <w:rFonts w:hint="eastAsia"/>
+              </w:rPr>
+              <w:t>SoC</w:t>
+            </w:r>
+            <w:r>
+              <w:rPr>
+                <w:rFonts w:hint="eastAsia"/>
+              </w:rPr>
+              <w:t>芯片、</w:t>
+            </w:r>
+            <w:r>
+              <w:rPr>
+                <w:rFonts w:hint="eastAsia"/>
+              </w:rPr>
+              <w:t>FPGA</w:t>
+            </w:r>
+            <w:r>
+              <w:rPr>
+                <w:rFonts w:hint="eastAsia"/>
+              </w:rPr>
+              <w:t>实现研究与设计方面积累了宝贵的经验与教训，有着良好的软硬件开发团队作风和项目经验</w:t>
+            </w:r>
+            <w:r>
+              <w:rPr>
+                <w:rFonts w:hint="eastAsia"/>
+              </w:rPr>
               <w:t>,</w:t>
             </w:r>
             <w:r>
-              <w:t>获得挑战杯等奖项</w:t>
-            </w:r>
-            <w:r>
-              <w:t>3</w:t>
-            </w:r>
-            <w:r>
-              <w:t>项。因此，本项目组对轻量级方向形成了一定的研究基础，对研发面向车联网新型低延迟的轻量级分组密码算法有着重要意义。</w:t>
+              <w:rPr>
+                <w:rFonts w:hint="eastAsia"/>
+              </w:rPr>
+              <w:t>有专业资深的老师指导，有产学研项目研究经历，在面向产业化应用研发方面具有较好成果。</w:t>
             </w:r>
           </w:p>
           <w:p>
@@ -7164,197 +7503,145 @@
               <w:rPr>
                 <w:rFonts w:hint="eastAsia"/>
               </w:rPr>
-              <w:t>2.</w:t>
-            </w:r>
-            <w:r>
-              <w:t>现有研究条件</w:t>
+              <w:t>3.</w:t>
+            </w:r>
+            <w:r>
+              <w:t>现有研究手段</w:t>
             </w:r>
             <w:proofErr w:type="gramEnd"/>
           </w:p>
           <w:p>
             <w:pPr>
               <w:pStyle w:val="body"/>
-            </w:pPr>
-            <w:r>
-              <w:t>项目组所依托的</w:t>
-            </w:r>
-            <w:r>
-              <w:t xml:space="preserve"> “</w:t>
-            </w:r>
-            <w:r>
-              <w:t>嵌入式计算与信息安全研究所</w:t>
-            </w:r>
-            <w:r>
-              <w:t xml:space="preserve">” </w:t>
-            </w:r>
-            <w:r>
-              <w:t>湖南省重点实验室，目前占地面积</w:t>
-            </w:r>
-            <w:r>
-              <w:t>80</w:t>
-            </w:r>
-            <w:r>
-              <w:t>平米，相应重要的实验研发设备均已购置</w:t>
-            </w:r>
-            <w:r>
-              <w:t>,</w:t>
-            </w:r>
-            <w:r>
-              <w:t>能提供项目良好的研究开发和工作环境，学校对科研工作很重视，也能提供足够的科研工作时间。该研究所有一支稳定的队伍（在职在岗的教师</w:t>
-            </w:r>
-            <w:r>
-              <w:t xml:space="preserve"> 2 </w:t>
-            </w:r>
-            <w:r>
-              <w:t>人，博士、硕士研究生</w:t>
-            </w:r>
-            <w:r>
-              <w:t>20</w:t>
-            </w:r>
-            <w:r>
-              <w:t>多人）长期从事轻量级密码算法构造及应用、轻量级密码算法优化、轻量级密码算法安全性分析、密码算法攻击的研究，目前发表多篇</w:t>
-            </w:r>
-            <w:r>
-              <w:t>SCI</w:t>
-            </w:r>
-            <w:r>
-              <w:t>论文、申请了多项专利，特别在</w:t>
-            </w:r>
-            <w:r>
-              <w:t>SoC</w:t>
-            </w:r>
-            <w:r>
-              <w:t>芯片、</w:t>
-            </w:r>
-            <w:r>
+              <w:rPr>
+                <w:rFonts w:hint="eastAsia"/>
+              </w:rPr>
+            </w:pPr>
+            <w:r>
+              <w:rPr>
+                <w:rFonts w:hint="eastAsia"/>
+              </w:rPr>
+              <w:t>本项目组针对目前国内外轻量级分组加密算法优化和安全实现，利用各种多媒体、三大数据库、欧洲密码会议、亚洲密码会议、美国密码会议等渠道持续关注与学习。本项目组针对轻量级分组密码算法的实现优化，结合目前主流硬件平台</w:t>
+            </w:r>
+            <w:r>
+              <w:rPr>
+                <w:rFonts w:hint="eastAsia"/>
+              </w:rPr>
               <w:t>FPGA</w:t>
             </w:r>
             <w:r>
-              <w:t>实现研究与设计方面积累了宝贵的经验与教训，有着良好的软硬件开发团队作风和项目经验</w:t>
-            </w:r>
-            <w:r>
-              <w:t>,</w:t>
-            </w:r>
-            <w:r>
-              <w:t>有专业资深的老师指导，有产学研项目研究经历，在面向产业化应用研发方面具有较好成果。</w:t>
-            </w:r>
-          </w:p>
-          <w:p>
-            <w:pPr>
-              <w:pStyle w:val="Heading2"/>
-            </w:pPr>
-            <w:r>
-              <w:t>4.</w:t>
-            </w:r>
-            <w:proofErr w:type="gramStart"/>
-            <w:r>
-              <w:rPr>
-                <w:rFonts w:hint="eastAsia"/>
-              </w:rPr>
-              <w:t>3.</w:t>
-            </w:r>
-            <w:r>
-              <w:t>现有研究手段</w:t>
-            </w:r>
-            <w:proofErr w:type="gramEnd"/>
-          </w:p>
-          <w:p>
-            <w:pPr>
-              <w:pStyle w:val="body"/>
-            </w:pPr>
-            <w:r>
-              <w:t>本项目组针对目前国内外车联网</w:t>
-            </w:r>
-            <w:r>
-              <w:rPr>
-                <w:rFonts w:hint="eastAsia"/>
-              </w:rPr>
-              <w:t>节点</w:t>
-            </w:r>
-            <w:r>
-              <w:t>的安全事件以及解决方案，利用各种多媒体、三大数据库、欧洲密码会议、亚洲密码会议、美国密码会议等渠道持续关注与学习。本项目组针对轻量级分组密码算法的结构设计，结合目前主流结构</w:t>
-            </w:r>
-            <w:r>
-              <w:t>SPN</w:t>
-            </w:r>
-            <w:r>
-              <w:t>与</w:t>
-            </w:r>
-            <w:r>
-              <w:t>Feistel</w:t>
-            </w:r>
-            <w:r>
+              <w:rPr>
+                <w:rFonts w:hint="eastAsia"/>
+              </w:rPr>
+              <w:t>和软件平台</w:t>
+            </w:r>
+            <w:r>
+              <w:rPr>
+                <w:rFonts w:hint="eastAsia"/>
+              </w:rPr>
+              <w:t>ARM-Cortex</w:t>
+            </w:r>
+            <w:r>
+              <w:rPr>
+                <w:rFonts w:hint="eastAsia"/>
+              </w:rPr>
+              <w:t>，本项目组目前采用软件与硬件技术优化密码算法实现；针对轻量级密码算法的硬件实现，本项目组有使用迭代、展开、串行、流水线等硬件架构，优化算法的硬件实现，同时结合</w:t>
+            </w:r>
+            <w:r>
+              <w:rPr>
+                <w:rFonts w:hint="eastAsia"/>
+              </w:rPr>
+              <w:t>S</w:t>
+            </w:r>
+            <w:r>
+              <w:rPr>
+                <w:rFonts w:hint="eastAsia"/>
+              </w:rPr>
+              <w:t>盒约束条件下小空间搜索和布尔可满足性问题中启发式搜索，对加密算法的组件进行硬件实现优化；在算法的软件实现上，利用</w:t>
+            </w:r>
+            <w:r>
+              <w:rPr>
+                <w:rFonts w:hint="eastAsia"/>
+              </w:rPr>
+              <w:t>ARMv7-M</w:t>
+            </w:r>
+            <w:r>
+              <w:rPr>
+                <w:rFonts w:hint="eastAsia"/>
+              </w:rPr>
+              <w:t>中</w:t>
+            </w:r>
+            <w:r>
+              <w:rPr>
+                <w:rFonts w:hint="eastAsia"/>
+              </w:rPr>
+              <w:t>thumb</w:t>
+            </w:r>
+            <w:r>
+              <w:rPr>
+                <w:rFonts w:hint="eastAsia"/>
+              </w:rPr>
+              <w:t>指令集，对加密算法进行汇编实现优化；在侧信道分析上，结合深度学习，对优化实现后的算法进行相关功耗分析；在算法实现性能评估上，本项目组在</w:t>
+            </w:r>
+            <w:r>
+              <w:rPr>
+                <w:rFonts w:hint="eastAsia"/>
+              </w:rPr>
+              <w:t>Xilinx Artix-7 FPGA</w:t>
+            </w:r>
+            <w:r>
+              <w:rPr>
+                <w:rFonts w:hint="eastAsia"/>
+              </w:rPr>
               <w:t>以及</w:t>
             </w:r>
             <w:r>
-              <w:t>NIST</w:t>
-            </w:r>
-            <w:r>
-              <w:t>报告中建议的结构设计规范，本项目组目前采用混合方式构造密码算法结构；针</w:t>
-            </w:r>
-            <w:r>
-              <w:lastRenderedPageBreak/>
-              <w:t>对轻量级密码算法的</w:t>
-            </w:r>
-            <w:r>
-              <w:t>S</w:t>
-            </w:r>
-            <w:r>
-              <w:t>盒设计，本项目组有使用位片技术、小盒构造大盒方法、元胞自助机、遗传算法等方法构造</w:t>
-            </w:r>
-            <w:r>
-              <w:t>S</w:t>
-            </w:r>
-            <w:r>
-              <w:t>盒的研究与实现；针对轻量级密码算法的</w:t>
-            </w:r>
-            <w:r>
-              <w:t>P</w:t>
-            </w:r>
-            <w:r>
-              <w:t>置换设计，本项目组提出了一类自反</w:t>
-            </w:r>
-            <w:r>
-              <w:t>P</w:t>
-            </w:r>
-            <w:r>
-              <w:t>置换构造方法，该方法利用二维平面图以及合理的数学定理构造了高扩散且自反的</w:t>
-            </w:r>
-            <w:r>
-              <w:t>P</w:t>
-            </w:r>
-            <w:r>
-              <w:t>置换；针对轻量级密码算法的性能评估，本项目组在</w:t>
-            </w:r>
-            <w:r>
-              <w:t>Xilinx Virtex-5 FPGA</w:t>
-            </w:r>
-            <w:r>
-              <w:t>以及</w:t>
-            </w:r>
-            <w:r>
+              <w:rPr>
+                <w:rFonts w:hint="eastAsia"/>
+              </w:rPr>
               <w:t>ASIC</w:t>
             </w:r>
             <w:r>
+              <w:rPr>
+                <w:rFonts w:hint="eastAsia"/>
+              </w:rPr>
               <w:t>上进行硬件评估，评估的指标主要为面积、延迟、功耗、吞吐量等。在</w:t>
             </w:r>
             <w:r>
+              <w:rPr>
+                <w:rFonts w:hint="eastAsia"/>
+              </w:rPr>
               <w:t>8/32</w:t>
             </w:r>
             <w:r>
+              <w:rPr>
+                <w:rFonts w:hint="eastAsia"/>
+              </w:rPr>
               <w:t>位微处理器平台上进行软件评估，评估指标主要为速度、</w:t>
             </w:r>
             <w:r>
+              <w:rPr>
+                <w:rFonts w:hint="eastAsia"/>
+              </w:rPr>
               <w:t>ROM</w:t>
             </w:r>
             <w:r>
+              <w:rPr>
+                <w:rFonts w:hint="eastAsia"/>
+              </w:rPr>
               <w:t>、</w:t>
             </w:r>
             <w:r>
+              <w:rPr>
+                <w:rFonts w:hint="eastAsia"/>
+              </w:rPr>
               <w:t>RAM</w:t>
             </w:r>
             <w:r>
-              <w:t>等。本项目组通过差分分析、线性分析、积分分析、侧信道分析、立方攻击等攻击方法进行安全性评估。</w:t>
+              <w:rPr>
+                <w:rFonts w:hint="eastAsia"/>
+              </w:rPr>
+              <w:t>等。</w:t>
             </w:r>
           </w:p>
           <w:p>
@@ -7760,7 +8047,7 @@
             <w:r>
               <w:t xml:space="preserve">2020.8 accepted. </w:t>
             </w:r>
-            <w:hyperlink r:id="rId10" w:history="1">
+            <w:hyperlink r:id="rId8" w:history="1">
               <w:r>
                 <w:rPr>
                   <w:rStyle w:val="Hyperlink"/>
@@ -8406,27 +8693,184 @@
               <w:rPr>
                 <w:rFonts w:hint="eastAsia"/>
               </w:rPr>
+              <w:t>）研究轻量级分组密码算法在专用集成电路</w:t>
+            </w:r>
+            <w:r>
+              <w:rPr>
+                <w:rFonts w:hint="eastAsia"/>
+              </w:rPr>
+              <w:t>（</w:t>
+            </w:r>
+            <w:r>
+              <w:rPr>
+                <w:rFonts w:hint="eastAsia"/>
+              </w:rPr>
+              <w:t>ASIC</w:t>
+            </w:r>
+            <w:r>
+              <w:rPr>
+                <w:rFonts w:hint="eastAsia"/>
+              </w:rPr>
               <w:t>）</w:t>
             </w:r>
+            <w:r>
+              <w:rPr>
+                <w:rFonts w:hint="eastAsia"/>
+              </w:rPr>
+              <w:t>和现场可编程门阵列</w:t>
+            </w:r>
+            <w:r>
+              <w:rPr>
+                <w:rFonts w:hint="eastAsia"/>
+              </w:rPr>
+              <w:t>（</w:t>
+            </w:r>
+            <w:r>
+              <w:rPr>
+                <w:rFonts w:hint="eastAsia"/>
+              </w:rPr>
+              <w:t>FPGA</w:t>
+            </w:r>
+            <w:r>
+              <w:rPr>
+                <w:rFonts w:hint="eastAsia"/>
+              </w:rPr>
+              <w:t>）</w:t>
+            </w:r>
+            <w:r>
+              <w:rPr>
+                <w:rFonts w:hint="eastAsia"/>
+              </w:rPr>
+              <w:t>上的硬件实现。这将提高算法实现的性能，同时确保其硬件级别的安全。</w:t>
+            </w:r>
+          </w:p>
+          <w:p>
+            <w:pPr>
+              <w:pStyle w:val="body"/>
+              <w:rPr>
+                <w:rFonts w:hint="eastAsia"/>
+              </w:rPr>
+            </w:pPr>
+            <w:r>
+              <w:rPr>
+                <w:rFonts w:hint="eastAsia"/>
+              </w:rPr>
+              <w:t>2</w:t>
+            </w:r>
+            <w:r>
+              <w:rPr>
+                <w:rFonts w:hint="eastAsia"/>
+              </w:rPr>
+              <w:t>）研究轻量级分组密码算法在</w:t>
+            </w:r>
+            <w:r>
+              <w:rPr>
+                <w:rFonts w:hint="eastAsia"/>
+              </w:rPr>
+              <w:t>8-bit</w:t>
+            </w:r>
+            <w:r>
+              <w:rPr>
+                <w:rFonts w:hint="eastAsia"/>
+              </w:rPr>
+              <w:t>或</w:t>
+            </w:r>
+            <w:r>
+              <w:rPr>
+                <w:rFonts w:hint="eastAsia"/>
+              </w:rPr>
+              <w:t>32-bit</w:t>
+            </w:r>
+            <w:r>
+              <w:rPr>
+                <w:rFonts w:hint="eastAsia"/>
+              </w:rPr>
+              <w:t>的微控制器上的软件实现。这将提高算法实现的性能，同时确保其软件级别的安全。</w:t>
+            </w:r>
+          </w:p>
+          <w:p>
+            <w:pPr>
+              <w:pStyle w:val="body"/>
+            </w:pPr>
+            <w:r>
+              <w:rPr>
+                <w:rFonts w:hint="eastAsia"/>
+              </w:rPr>
+              <w:t>3</w:t>
+            </w:r>
+            <w:r>
+              <w:rPr>
+                <w:rFonts w:hint="eastAsia"/>
+              </w:rPr>
+              <w:t>）研究轻量级分组密码算法的软硬件协同实现。在确保算法实现的灵活性的前提下，最大程度地提高算法实现的性能。</w:t>
+            </w:r>
+          </w:p>
+          <w:p>
+            <w:pPr>
+              <w:pStyle w:val="Heading2"/>
+            </w:pPr>
+            <w:r>
+              <w:rPr>
+                <w:rFonts w:hint="eastAsia"/>
+              </w:rPr>
+              <w:t>1.</w:t>
+            </w:r>
             <w:proofErr w:type="gramStart"/>
             <w:r>
               <w:rPr>
                 <w:rFonts w:hint="eastAsia"/>
               </w:rPr>
+              <w:t>2.</w:t>
+            </w:r>
+            <w:r>
+              <w:rPr>
+                <w:rFonts w:hint="eastAsia"/>
+              </w:rPr>
+              <w:t>研究内容</w:t>
+            </w:r>
+            <w:proofErr w:type="gramEnd"/>
+          </w:p>
+          <w:p>
+            <w:pPr>
+              <w:pStyle w:val="body"/>
+            </w:pPr>
+            <w:r>
+              <w:rPr>
+                <w:rFonts w:hint="eastAsia"/>
+              </w:rPr>
+              <w:t>本研究项目的内容是研究轻量级分组密码算法的多场景优化实现。研究轻量级分组密码在硬件、软件和软硬件平台下优化实现的关键技术，具体来说，包括以下三个方面的内容：</w:t>
+            </w:r>
+          </w:p>
+          <w:p>
+            <w:pPr>
+              <w:pStyle w:val="body"/>
+            </w:pPr>
+            <w:r>
+              <w:rPr>
+                <w:rFonts w:hint="eastAsia"/>
+              </w:rPr>
+              <w:t xml:space="preserve">1) </w:t>
+            </w:r>
+            <w:r>
+              <w:rPr>
+                <w:rFonts w:hint="eastAsia"/>
+              </w:rPr>
               <w:t>研究轻量级分组密码算法在专用集成电路</w:t>
             </w:r>
             <w:r>
-              <w:rPr>
-                <w:rFonts w:hint="eastAsia"/>
-              </w:rPr>
-              <w:t>(</w:t>
-            </w:r>
-            <w:proofErr w:type="gramEnd"/>
-            <w:r>
-              <w:rPr>
-                <w:rFonts w:hint="eastAsia"/>
-              </w:rPr>
-              <w:t>ASIC)</w:t>
+              <w:t xml:space="preserve"> (</w:t>
+            </w:r>
+            <w:r>
+              <w:rPr>
+                <w:rFonts w:hint="eastAsia"/>
+              </w:rPr>
+              <w:t>ASIC</w:t>
+            </w:r>
+            <w:r>
+              <w:rPr>
+                <w:rFonts w:hint="eastAsia"/>
+              </w:rPr>
+              <w:t>)</w:t>
             </w:r>
             <w:r>
               <w:rPr>
@@ -8438,153 +8882,19 @@
               <w:rPr>
                 <w:rFonts w:hint="eastAsia"/>
               </w:rPr>
-              <w:t>(FPGA)</w:t>
-            </w:r>
-            <w:r>
-              <w:rPr>
-                <w:rFonts w:hint="eastAsia"/>
-              </w:rPr>
-              <w:t>上的硬件实现。这将提高算法实现的性能，同时确保其硬件级别的安全。</w:t>
-            </w:r>
-          </w:p>
-          <w:p>
-            <w:pPr>
-              <w:pStyle w:val="body"/>
-              <w:rPr>
-                <w:rFonts w:hint="eastAsia"/>
-              </w:rPr>
-            </w:pPr>
-            <w:r>
-              <w:rPr>
-                <w:rFonts w:hint="eastAsia"/>
-              </w:rPr>
-              <w:t>2</w:t>
-            </w:r>
-            <w:r>
-              <w:rPr>
-                <w:rFonts w:hint="eastAsia"/>
-              </w:rPr>
-              <w:t>）研究轻量级分组密码算法在</w:t>
-            </w:r>
-            <w:r>
-              <w:rPr>
-                <w:rFonts w:hint="eastAsia"/>
-              </w:rPr>
-              <w:t>8-bit</w:t>
-            </w:r>
-            <w:r>
-              <w:rPr>
-                <w:rFonts w:hint="eastAsia"/>
-              </w:rPr>
-              <w:t>或</w:t>
-            </w:r>
-            <w:r>
-              <w:rPr>
-                <w:rFonts w:hint="eastAsia"/>
-              </w:rPr>
-              <w:t>32-bit</w:t>
-            </w:r>
-            <w:r>
-              <w:rPr>
-                <w:rFonts w:hint="eastAsia"/>
-              </w:rPr>
-              <w:t>的微控制器上的软件实现。这将提高算法实现的性能，同时确保其软件级别的安全。</w:t>
-            </w:r>
-          </w:p>
-          <w:p>
-            <w:pPr>
-              <w:pStyle w:val="body"/>
-            </w:pPr>
-            <w:r>
-              <w:rPr>
-                <w:rFonts w:hint="eastAsia"/>
-              </w:rPr>
-              <w:t>3</w:t>
-            </w:r>
-            <w:r>
-              <w:rPr>
-                <w:rFonts w:hint="eastAsia"/>
-              </w:rPr>
-              <w:t>）研究轻量级分组密码算法的软硬件协同实现。在确保算法实现的灵活性的前提下，最大程度地提高算法实现的性能。</w:t>
-            </w:r>
-          </w:p>
-          <w:p>
-            <w:pPr>
-              <w:pStyle w:val="Heading2"/>
-            </w:pPr>
-            <w:r>
-              <w:rPr>
-                <w:rFonts w:hint="eastAsia"/>
-              </w:rPr>
-              <w:t>1.</w:t>
-            </w:r>
-            <w:proofErr w:type="gramStart"/>
-            <w:r>
-              <w:rPr>
-                <w:rFonts w:hint="eastAsia"/>
-              </w:rPr>
-              <w:t>2.</w:t>
-            </w:r>
-            <w:r>
-              <w:rPr>
-                <w:rFonts w:hint="eastAsia"/>
-              </w:rPr>
-              <w:t>研究内容</w:t>
-            </w:r>
-            <w:proofErr w:type="gramEnd"/>
-          </w:p>
-          <w:p>
-            <w:pPr>
-              <w:pStyle w:val="body"/>
-            </w:pPr>
-            <w:r>
-              <w:rPr>
-                <w:rFonts w:hint="eastAsia"/>
-              </w:rPr>
-              <w:t>本研究项目的内容是研究轻量级分组密码算法的多场景优化实现。研究轻量级分组密码在硬件、软件和软硬件平台下优化实现的关键技术，具体来说，包括以下三个方面的内容：</w:t>
-            </w:r>
-          </w:p>
-          <w:p>
-            <w:pPr>
-              <w:pStyle w:val="body"/>
-            </w:pPr>
-            <w:r>
-              <w:rPr>
-                <w:rFonts w:hint="eastAsia"/>
-              </w:rPr>
-              <w:t xml:space="preserve">1) </w:t>
-            </w:r>
-            <w:proofErr w:type="gramStart"/>
-            <w:r>
-              <w:rPr>
-                <w:rFonts w:hint="eastAsia"/>
-              </w:rPr>
-              <w:t>研究轻量级分组密码算法在专用集成电路</w:t>
-            </w:r>
-            <w:r>
-              <w:rPr>
-                <w:rFonts w:hint="eastAsia"/>
-              </w:rPr>
-              <w:t>(</w:t>
-            </w:r>
-            <w:proofErr w:type="gramEnd"/>
-            <w:r>
-              <w:rPr>
-                <w:rFonts w:hint="eastAsia"/>
-              </w:rPr>
-              <w:t>ASIC)</w:t>
-            </w:r>
-            <w:r>
-              <w:rPr>
-                <w:rFonts w:hint="eastAsia"/>
-              </w:rPr>
-              <w:t>和现场可编程门阵列</w:t>
-            </w:r>
-            <w:r>
-              <w:rPr>
-                <w:rFonts w:hint="eastAsia"/>
-              </w:rPr>
-              <w:t>(FPGA)</w:t>
+              <w:t>（</w:t>
+            </w:r>
+            <w:r>
+              <w:rPr>
+                <w:rFonts w:hint="eastAsia"/>
+              </w:rPr>
+              <w:t>FPGA</w:t>
+            </w:r>
+            <w:r>
+              <w:rPr>
+                <w:rFonts w:hint="eastAsia"/>
+              </w:rPr>
+              <w:t>）</w:t>
             </w:r>
             <w:r>
               <w:rPr>
@@ -12118,7 +12428,7 @@
     </w:p>
     <w:p/>
     <w:sectPr>
-      <w:footerReference w:type="default" r:id="rId11"/>
+      <w:footerReference w:type="default" r:id="rId9"/>
       <w:pgSz w:w="11906" w:h="16838"/>
       <w:pgMar w:top="1440" w:right="1800" w:bottom="1440" w:left="1800" w:header="851" w:footer="992" w:gutter="0"/>
       <w:cols w:space="425"/>
@@ -12148,26 +12458,6 @@
 </file>
 
 <file path=word/footer1.xml><?xml version="1.0" encoding="utf-8"?>
-<w:ftr xmlns:wpc="http://schemas.microsoft.com/office/word/2010/wordprocessingCanvas" xmlns:cx="http://schemas.microsoft.com/office/drawing/2014/chartex" xmlns:cx1="http://schemas.microsoft.com/office/drawing/2015/9/8/chartex" xmlns:cx2="http://schemas.microsoft.com/office/drawing/2015/10/21/chartex" xmlns:cx3="http://schemas.microsoft.com/office/drawing/2016/5/9/chartex" xmlns:cx4="http://schemas.microsoft.com/office/drawing/2016/5/10/chartex" xmlns:cx5="http://schemas.microsoft.com/office/drawing/2016/5/11/chartex" xmlns:cx6="http://schemas.microsoft.com/office/drawing/2016/5/12/chartex" xmlns:cx7="http://schemas.microsoft.com/office/drawing/2016/5/13/chartex" xmlns:cx8="http://schemas.microsoft.com/office/drawing/2016/5/14/chartex" xmlns:mc="http://schemas.openxmlformats.org/markup-compatibility/2006" xmlns:aink="http://schemas.microsoft.com/office/drawing/2016/ink" xmlns:am3d="http://schemas.microsoft.com/office/drawing/2017/model3d" xmlns:o="urn:schemas-microsoft-com:office:office" xmlns:oel="http://schemas.microsoft.com/office/2019/extlst" xmlns:r="http://schemas.openxmlformats.org/officeDocument/2006/relationships" xmlns:m="http://schemas.openxmlformats.org/officeDocument/2006/math" xmlns:v="urn:schemas-microsoft-com:vml" xmlns:wp14="http://schemas.microsoft.com/office/word/2010/wordprocessingDrawing" xmlns:wp="http://schemas.openxmlformats.org/drawingml/2006/wordprocessingDrawing" xmlns:w10="urn:schemas-microsoft-com:office:word" xmlns:w="http://schemas.openxmlformats.org/wordprocessingml/2006/main" xmlns:w14="http://schemas.microsoft.com/office/word/2010/wordml" xmlns:w15="http://schemas.microsoft.com/office/word/2012/wordml" xmlns:w16cex="http://schemas.microsoft.com/office/word/2018/wordml/cex" xmlns:w16cid="http://schemas.microsoft.com/office/word/2016/wordml/cid" xmlns:w16="http://schemas.microsoft.com/office/word/2018/wordml" xmlns:w16du="http://schemas.microsoft.com/office/word/2023/wordml/word16du" xmlns:w16sdtdh="http://schemas.microsoft.com/office/word/2020/wordml/sdtdatahash" xmlns:w16se="http://schemas.microsoft.com/office/word/2015/wordml/symex" xmlns:wpg="http://schemas.microsoft.com/office/word/2010/wordprocessingGroup" xmlns:wpi="http://schemas.microsoft.com/office/word/2010/wordprocessingInk" xmlns:wne="http://schemas.microsoft.com/office/word/2006/wordml" xmlns:wps="http://schemas.microsoft.com/office/word/2010/wordprocessingShape" mc:Ignorable="w14 w15 w16se w16cid w16 w16cex w16sdtdh w16du wp14">
-  <w:p>
-    <w:pPr>
-      <w:pStyle w:val="Footer"/>
-    </w:pPr>
-  </w:p>
-</w:ftr>
-</file>
-
-<file path=word/footer2.xml><?xml version="1.0" encoding="utf-8"?>
-<w:ftr xmlns:wpc="http://schemas.microsoft.com/office/word/2010/wordprocessingCanvas" xmlns:cx="http://schemas.microsoft.com/office/drawing/2014/chartex" xmlns:cx1="http://schemas.microsoft.com/office/drawing/2015/9/8/chartex" xmlns:cx2="http://schemas.microsoft.com/office/drawing/2015/10/21/chartex" xmlns:cx3="http://schemas.microsoft.com/office/drawing/2016/5/9/chartex" xmlns:cx4="http://schemas.microsoft.com/office/drawing/2016/5/10/chartex" xmlns:cx5="http://schemas.microsoft.com/office/drawing/2016/5/11/chartex" xmlns:cx6="http://schemas.microsoft.com/office/drawing/2016/5/12/chartex" xmlns:cx7="http://schemas.microsoft.com/office/drawing/2016/5/13/chartex" xmlns:cx8="http://schemas.microsoft.com/office/drawing/2016/5/14/chartex" xmlns:mc="http://schemas.openxmlformats.org/markup-compatibility/2006" xmlns:aink="http://schemas.microsoft.com/office/drawing/2016/ink" xmlns:am3d="http://schemas.microsoft.com/office/drawing/2017/model3d" xmlns:o="urn:schemas-microsoft-com:office:office" xmlns:oel="http://schemas.microsoft.com/office/2019/extlst" xmlns:r="http://schemas.openxmlformats.org/officeDocument/2006/relationships" xmlns:m="http://schemas.openxmlformats.org/officeDocument/2006/math" xmlns:v="urn:schemas-microsoft-com:vml" xmlns:wp14="http://schemas.microsoft.com/office/word/2010/wordprocessingDrawing" xmlns:wp="http://schemas.openxmlformats.org/drawingml/2006/wordprocessingDrawing" xmlns:w10="urn:schemas-microsoft-com:office:word" xmlns:w="http://schemas.openxmlformats.org/wordprocessingml/2006/main" xmlns:w14="http://schemas.microsoft.com/office/word/2010/wordml" xmlns:w15="http://schemas.microsoft.com/office/word/2012/wordml" xmlns:w16cex="http://schemas.microsoft.com/office/word/2018/wordml/cex" xmlns:w16cid="http://schemas.microsoft.com/office/word/2016/wordml/cid" xmlns:w16="http://schemas.microsoft.com/office/word/2018/wordml" xmlns:w16du="http://schemas.microsoft.com/office/word/2023/wordml/word16du" xmlns:w16sdtdh="http://schemas.microsoft.com/office/word/2020/wordml/sdtdatahash" xmlns:w16se="http://schemas.microsoft.com/office/word/2015/wordml/symex" xmlns:wpg="http://schemas.microsoft.com/office/word/2010/wordprocessingGroup" xmlns:wpi="http://schemas.microsoft.com/office/word/2010/wordprocessingInk" xmlns:wne="http://schemas.microsoft.com/office/word/2006/wordml" xmlns:wps="http://schemas.microsoft.com/office/word/2010/wordprocessingShape" mc:Ignorable="w14 w15 w16se w16cid w16 w16cex w16sdtdh w16du wp14">
-  <w:p>
-    <w:pPr>
-      <w:pStyle w:val="Footer"/>
-    </w:pPr>
-  </w:p>
-</w:ftr>
-</file>
-
-<file path=word/footer3.xml><?xml version="1.0" encoding="utf-8"?>
 <w:ftr xmlns:wpc="http://schemas.microsoft.com/office/word/2010/wordprocessingCanvas" xmlns:cx="http://schemas.microsoft.com/office/drawing/2014/chartex" xmlns:cx1="http://schemas.microsoft.com/office/drawing/2015/9/8/chartex" xmlns:cx2="http://schemas.microsoft.com/office/drawing/2015/10/21/chartex" xmlns:cx3="http://schemas.microsoft.com/office/drawing/2016/5/9/chartex" xmlns:cx4="http://schemas.microsoft.com/office/drawing/2016/5/10/chartex" xmlns:cx5="http://schemas.microsoft.com/office/drawing/2016/5/11/chartex" xmlns:cx6="http://schemas.microsoft.com/office/drawing/2016/5/12/chartex" xmlns:cx7="http://schemas.microsoft.com/office/drawing/2016/5/13/chartex" xmlns:cx8="http://schemas.microsoft.com/office/drawing/2016/5/14/chartex" xmlns:mc="http://schemas.openxmlformats.org/markup-compatibility/2006" xmlns:aink="http://schemas.microsoft.com/office/drawing/2016/ink" xmlns:am3d="http://schemas.microsoft.com/office/drawing/2017/model3d" xmlns:o="urn:schemas-microsoft-com:office:office" xmlns:oel="http://schemas.microsoft.com/office/2019/extlst" xmlns:r="http://schemas.openxmlformats.org/officeDocument/2006/relationships" xmlns:m="http://schemas.openxmlformats.org/officeDocument/2006/math" xmlns:v="urn:schemas-microsoft-com:vml" xmlns:wp14="http://schemas.microsoft.com/office/word/2010/wordprocessingDrawing" xmlns:wp="http://schemas.openxmlformats.org/drawingml/2006/wordprocessingDrawing" xmlns:w10="urn:schemas-microsoft-com:office:word" xmlns:w="http://schemas.openxmlformats.org/wordprocessingml/2006/main" xmlns:w14="http://schemas.microsoft.com/office/word/2010/wordml" xmlns:w15="http://schemas.microsoft.com/office/word/2012/wordml" xmlns:w16cex="http://schemas.microsoft.com/office/word/2018/wordml/cex" xmlns:w16cid="http://schemas.microsoft.com/office/word/2016/wordml/cid" xmlns:w16="http://schemas.microsoft.com/office/word/2018/wordml" xmlns:w16du="http://schemas.microsoft.com/office/word/2023/wordml/word16du" xmlns:w16sdtdh="http://schemas.microsoft.com/office/word/2020/wordml/sdtdatahash" xmlns:w16se="http://schemas.microsoft.com/office/word/2015/wordml/symex" xmlns:wpg="http://schemas.microsoft.com/office/word/2010/wordprocessingGroup" xmlns:wpi="http://schemas.microsoft.com/office/word/2010/wordprocessingInk" xmlns:wne="http://schemas.microsoft.com/office/word/2006/wordml" xmlns:wps="http://schemas.microsoft.com/office/word/2010/wordprocessingShape" mc:Ignorable="w14 w15 w16se w16cid w16 w16cex w16sdtdh w16du wp14">
   <w:p>
     <w:pPr>

</xml_diff>